<commit_message>
added object-type vs. topic in Überblick
</commit_message>
<xml_diff>
--- a/keywords-inter-annotator-agreement/Überblick zu Inter-Annotator-Agreement.docx
+++ b/keywords-inter-annotator-agreement/Überblick zu Inter-Annotator-Agreement.docx
@@ -1,6 +1,6 @@
 
 <file path=word/document.xml><?xml version="1.0" encoding="utf-8"?>
-<w:document xmlns:wpc="http://schemas.microsoft.com/office/word/2010/wordprocessingCanvas" xmlns:cx="http://schemas.microsoft.com/office/drawing/2014/chartex" xmlns:cx1="http://schemas.microsoft.com/office/drawing/2015/9/8/chartex" xmlns:cx2="http://schemas.microsoft.com/office/drawing/2015/10/21/chartex" xmlns:cx3="http://schemas.microsoft.com/office/drawing/2016/5/9/chartex" xmlns:cx4="http://schemas.microsoft.com/office/drawing/2016/5/10/chartex" xmlns:cx5="http://schemas.microsoft.com/office/drawing/2016/5/11/chartex" xmlns:cx6="http://schemas.microsoft.com/office/drawing/2016/5/12/chartex" xmlns:cx7="http://schemas.microsoft.com/office/drawing/2016/5/13/chartex" xmlns:cx8="http://schemas.microsoft.com/office/drawing/2016/5/14/chartex" xmlns:mc="http://schemas.openxmlformats.org/markup-compatibility/2006" xmlns:aink="http://schemas.microsoft.com/office/drawing/2016/ink" xmlns:am3d="http://schemas.microsoft.com/office/drawing/2017/model3d" xmlns:o="urn:schemas-microsoft-com:office:office" xmlns:oel="http://schemas.microsoft.com/office/2019/extlst" xmlns:r="http://schemas.openxmlformats.org/officeDocument/2006/relationships" xmlns:m="http://schemas.openxmlformats.org/officeDocument/2006/math" xmlns:v="urn:schemas-microsoft-com:vml" xmlns:wp14="http://schemas.microsoft.com/office/word/2010/wordprocessingDrawing" xmlns:wp="http://schemas.openxmlformats.org/drawingml/2006/wordprocessingDrawing" xmlns:w10="urn:schemas-microsoft-com:office:word" xmlns:w="http://schemas.openxmlformats.org/wordprocessingml/2006/main" xmlns:w14="http://schemas.microsoft.com/office/word/2010/wordml" xmlns:w15="http://schemas.microsoft.com/office/word/2012/wordml" xmlns:w16cex="http://schemas.microsoft.com/office/word/2018/wordml/cex" xmlns:w16cid="http://schemas.microsoft.com/office/word/2016/wordml/cid" xmlns:w16="http://schemas.microsoft.com/office/word/2018/wordml" xmlns:w16sdtdh="http://schemas.microsoft.com/office/word/2020/wordml/sdtdatahash" xmlns:w16se="http://schemas.microsoft.com/office/word/2015/wordml/symex" xmlns:wpg="http://schemas.microsoft.com/office/word/2010/wordprocessingGroup" xmlns:wpi="http://schemas.microsoft.com/office/word/2010/wordprocessingInk" xmlns:wne="http://schemas.microsoft.com/office/word/2006/wordml" xmlns:wps="http://schemas.microsoft.com/office/word/2010/wordprocessingShape" mc:Ignorable="w14 w15 w16se w16cid w16 w16cex w16sdtdh wp14">
+<w:document xmlns:wpc="http://schemas.microsoft.com/office/word/2010/wordprocessingCanvas" xmlns:cx="http://schemas.microsoft.com/office/drawing/2014/chartex" xmlns:cx1="http://schemas.microsoft.com/office/drawing/2015/9/8/chartex" xmlns:cx2="http://schemas.microsoft.com/office/drawing/2015/10/21/chartex" xmlns:cx3="http://schemas.microsoft.com/office/drawing/2016/5/9/chartex" xmlns:cx4="http://schemas.microsoft.com/office/drawing/2016/5/10/chartex" xmlns:cx5="http://schemas.microsoft.com/office/drawing/2016/5/11/chartex" xmlns:cx6="http://schemas.microsoft.com/office/drawing/2016/5/12/chartex" xmlns:cx7="http://schemas.microsoft.com/office/drawing/2016/5/13/chartex" xmlns:cx8="http://schemas.microsoft.com/office/drawing/2016/5/14/chartex" xmlns:mc="http://schemas.openxmlformats.org/markup-compatibility/2006" xmlns:aink="http://schemas.microsoft.com/office/drawing/2016/ink" xmlns:am3d="http://schemas.microsoft.com/office/drawing/2017/model3d" xmlns:o="urn:schemas-microsoft-com:office:office" xmlns:r="http://schemas.openxmlformats.org/officeDocument/2006/relationships" xmlns:m="http://schemas.openxmlformats.org/officeDocument/2006/math" xmlns:v="urn:schemas-microsoft-com:vml" xmlns:wp14="http://schemas.microsoft.com/office/word/2010/wordprocessingDrawing" xmlns:wp="http://schemas.openxmlformats.org/drawingml/2006/wordprocessingDrawing" xmlns:w10="urn:schemas-microsoft-com:office:word" xmlns:w="http://schemas.openxmlformats.org/wordprocessingml/2006/main" xmlns:w14="http://schemas.microsoft.com/office/word/2010/wordml" xmlns:w15="http://schemas.microsoft.com/office/word/2012/wordml" xmlns:w16cex="http://schemas.microsoft.com/office/word/2018/wordml/cex" xmlns:w16cid="http://schemas.microsoft.com/office/word/2016/wordml/cid" xmlns:w16="http://schemas.microsoft.com/office/word/2018/wordml" xmlns:w16sdtdh="http://schemas.microsoft.com/office/word/2020/wordml/sdtdatahash" xmlns:w16se="http://schemas.microsoft.com/office/word/2015/wordml/symex" xmlns:wpg="http://schemas.microsoft.com/office/word/2010/wordprocessingGroup" xmlns:wpi="http://schemas.microsoft.com/office/word/2010/wordprocessingInk" xmlns:wne="http://schemas.microsoft.com/office/word/2006/wordml" xmlns:wps="http://schemas.microsoft.com/office/word/2010/wordprocessingShape" mc:Ignorable="w14 w15 w16se w16cid w16 w16cex w16sdtdh wp14">
   <w:body>
     <w:p>
       <w:pPr>
@@ -173,16 +173,7 @@
         <w:spacing w:after="0" w:line="240" w:lineRule="auto"/>
       </w:pPr>
       <w:r>
-        <w:t>Partial Matches</w:t>
-      </w:r>
-      <w:r>
-        <w:t xml:space="preserve"> (= einzelne Kategorisierungen stimmen überein)</w:t>
-      </w:r>
-      <w:r>
-        <w:t>: 415 Keywords</w:t>
-      </w:r>
-      <w:r>
-        <w:t xml:space="preserve"> (14,3 %)</w:t>
+        <w:t>Partial Matches (= einzelne Kategorisierungen stimmen überein): 415 Keywords (14,3 %)</w:t>
       </w:r>
     </w:p>
     <w:p>
@@ -1872,11 +1863,195 @@
     </w:p>
     <w:p>
       <w:pPr>
+        <w:pStyle w:val="Listenabsatz"/>
+        <w:numPr>
+          <w:ilvl w:val="0"/>
+          <w:numId w:val="18"/>
+        </w:numPr>
         <w:spacing w:after="0" w:line="240" w:lineRule="auto"/>
         <w:rPr>
           <w:i/>
           <w:iCs/>
-          <w:lang w:val="en-US"/>
+          <w:lang w:val="de-DE"/>
+        </w:rPr>
+      </w:pPr>
+      <w:r>
+        <w:rPr>
+          <w:lang w:val="de-DE"/>
+        </w:rPr>
+        <w:t>Versuch einer Abgrenzung von o</w:t>
+      </w:r>
+      <w:r>
+        <w:rPr>
+          <w:lang w:val="de-DE"/>
+        </w:rPr>
+        <w:t xml:space="preserve">bject-type und topic </w:t>
+      </w:r>
+      <w:r>
+        <w:rPr>
+          <w:lang w:val="de-DE"/>
+        </w:rPr>
+        <w:t>(der auch bei Martins Annotierungen zur Anwendung kam)</w:t>
+      </w:r>
+      <w:r>
+        <w:rPr>
+          <w:lang w:val="de-DE"/>
+        </w:rPr>
+        <w:t xml:space="preserve"> in Einklang mit den Vorgaben aus dem Kategorienschema </w:t>
+      </w:r>
+    </w:p>
+    <w:tbl>
+      <w:tblPr>
+        <w:tblStyle w:val="Tabellenraster"/>
+        <w:tblW w:w="8647" w:type="dxa"/>
+        <w:tblInd w:w="704" w:type="dxa"/>
+        <w:tblLook w:val="04A0" w:firstRow="1" w:lastRow="0" w:firstColumn="1" w:lastColumn="0" w:noHBand="0" w:noVBand="1"/>
+      </w:tblPr>
+      <w:tblGrid>
+        <w:gridCol w:w="4531"/>
+        <w:gridCol w:w="4116"/>
+      </w:tblGrid>
+      <w:tr>
+        <w:tc>
+          <w:tcPr>
+            <w:tcW w:w="4531" w:type="dxa"/>
+          </w:tcPr>
+          <w:p>
+            <w:pPr>
+              <w:jc w:val="center"/>
+              <w:rPr>
+                <w:i/>
+                <w:iCs/>
+              </w:rPr>
+            </w:pPr>
+            <w:r>
+              <w:rPr>
+                <w:i/>
+                <w:iCs/>
+              </w:rPr>
+              <w:t>Object-type</w:t>
+            </w:r>
+          </w:p>
+        </w:tc>
+        <w:tc>
+          <w:tcPr>
+            <w:tcW w:w="4116" w:type="dxa"/>
+          </w:tcPr>
+          <w:p>
+            <w:pPr>
+              <w:jc w:val="center"/>
+              <w:rPr>
+                <w:i/>
+                <w:iCs/>
+              </w:rPr>
+            </w:pPr>
+            <w:r>
+              <w:rPr>
+                <w:i/>
+                <w:iCs/>
+              </w:rPr>
+              <w:t>Topic</w:t>
+            </w:r>
+          </w:p>
+        </w:tc>
+      </w:tr>
+      <w:tr>
+        <w:tc>
+          <w:tcPr>
+            <w:tcW w:w="4531" w:type="dxa"/>
+          </w:tcPr>
+          <w:p>
+            <w:r>
+              <w:t>alles, was man "sich gegenüberhalten kann"</w:t>
+            </w:r>
+            <w:r>
+              <w:t xml:space="preserve"> = in gewisser Weise angreifbar/physisch umreißbar</w:t>
+            </w:r>
+          </w:p>
+        </w:tc>
+        <w:tc>
+          <w:tcPr>
+            <w:tcW w:w="4116" w:type="dxa"/>
+          </w:tcPr>
+          <w:p>
+            <w:r>
+              <w:t>vor allem Ideen, gedankliche oder institutionelle ("parliament") Konstrukte, Phänomene ("weather", "migration") oder Sammelbegriffe ("food", "art")</w:t>
+            </w:r>
+            <w:r>
+              <w:t xml:space="preserve">, </w:t>
+            </w:r>
+            <w:r>
+              <w:t>disziplinäre Fachbegriffe</w:t>
+            </w:r>
+          </w:p>
+        </w:tc>
+      </w:tr>
+      <w:tr>
+        <w:tc>
+          <w:tcPr>
+            <w:tcW w:w="4531" w:type="dxa"/>
+          </w:tcPr>
+          <w:p>
+            <w:r>
+              <w:t>konkreter Forschungsgegenstand</w:t>
+            </w:r>
+          </w:p>
+        </w:tc>
+        <w:tc>
+          <w:tcPr>
+            <w:tcW w:w="4116" w:type="dxa"/>
+          </w:tcPr>
+          <w:p>
+            <w:r>
+              <w:t>abstrakter Forschungsgegenstand</w:t>
+            </w:r>
+          </w:p>
+        </w:tc>
+      </w:tr>
+      <w:tr>
+        <w:tc>
+          <w:tcPr>
+            <w:tcW w:w="4531" w:type="dxa"/>
+          </w:tcPr>
+          <w:p>
+            <w:r>
+              <w:t>vor allem für quantitative Analyse bestimmt</w:t>
+            </w:r>
+          </w:p>
+        </w:tc>
+        <w:tc>
+          <w:tcPr>
+            <w:tcW w:w="4116" w:type="dxa"/>
+          </w:tcPr>
+          <w:p>
+            <w:r>
+              <w:t xml:space="preserve">vor allem </w:t>
+            </w:r>
+            <w:r>
+              <w:t>für qualitative Analyse bestimmt</w:t>
+            </w:r>
+          </w:p>
+        </w:tc>
+      </w:tr>
+    </w:tbl>
+    <w:p>
+      <w:pPr>
+        <w:spacing w:after="0" w:line="240" w:lineRule="auto"/>
+        <w:ind w:left="709"/>
+        <w:rPr>
+          <w:i/>
+          <w:iCs/>
+          <w:lang w:val="de-DE"/>
+        </w:rPr>
+      </w:pPr>
+    </w:p>
+    <w:p>
+      <w:pPr>
+        <w:spacing w:after="0" w:line="240" w:lineRule="auto"/>
+        <w:rPr>
+          <w:i/>
+          <w:iCs/>
+          <w:lang w:val="de-DE"/>
         </w:rPr>
       </w:pPr>
     </w:p>
@@ -2085,7 +2260,7 @@
 </file>
 
 <file path=word/numbering.xml><?xml version="1.0" encoding="utf-8"?>
-<w:numbering xmlns:wpc="http://schemas.microsoft.com/office/word/2010/wordprocessingCanvas" xmlns:cx="http://schemas.microsoft.com/office/drawing/2014/chartex" xmlns:cx1="http://schemas.microsoft.com/office/drawing/2015/9/8/chartex" xmlns:cx2="http://schemas.microsoft.com/office/drawing/2015/10/21/chartex" xmlns:cx3="http://schemas.microsoft.com/office/drawing/2016/5/9/chartex" xmlns:cx4="http://schemas.microsoft.com/office/drawing/2016/5/10/chartex" xmlns:cx5="http://schemas.microsoft.com/office/drawing/2016/5/11/chartex" xmlns:cx6="http://schemas.microsoft.com/office/drawing/2016/5/12/chartex" xmlns:cx7="http://schemas.microsoft.com/office/drawing/2016/5/13/chartex" xmlns:cx8="http://schemas.microsoft.com/office/drawing/2016/5/14/chartex" xmlns:mc="http://schemas.openxmlformats.org/markup-compatibility/2006" xmlns:aink="http://schemas.microsoft.com/office/drawing/2016/ink" xmlns:am3d="http://schemas.microsoft.com/office/drawing/2017/model3d" xmlns:o="urn:schemas-microsoft-com:office:office" xmlns:oel="http://schemas.microsoft.com/office/2019/extlst" xmlns:r="http://schemas.openxmlformats.org/officeDocument/2006/relationships" xmlns:m="http://schemas.openxmlformats.org/officeDocument/2006/math" xmlns:v="urn:schemas-microsoft-com:vml" xmlns:wp14="http://schemas.microsoft.com/office/word/2010/wordprocessingDrawing" xmlns:wp="http://schemas.openxmlformats.org/drawingml/2006/wordprocessingDrawing" xmlns:w10="urn:schemas-microsoft-com:office:word" xmlns:w="http://schemas.openxmlformats.org/wordprocessingml/2006/main" xmlns:w14="http://schemas.microsoft.com/office/word/2010/wordml" xmlns:w15="http://schemas.microsoft.com/office/word/2012/wordml" xmlns:w16cex="http://schemas.microsoft.com/office/word/2018/wordml/cex" xmlns:w16cid="http://schemas.microsoft.com/office/word/2016/wordml/cid" xmlns:w16="http://schemas.microsoft.com/office/word/2018/wordml" xmlns:w16sdtdh="http://schemas.microsoft.com/office/word/2020/wordml/sdtdatahash" xmlns:w16se="http://schemas.microsoft.com/office/word/2015/wordml/symex" xmlns:wpg="http://schemas.microsoft.com/office/word/2010/wordprocessingGroup" xmlns:wpi="http://schemas.microsoft.com/office/word/2010/wordprocessingInk" xmlns:wne="http://schemas.microsoft.com/office/word/2006/wordml" xmlns:wps="http://schemas.microsoft.com/office/word/2010/wordprocessingShape" mc:Ignorable="w14 w15 w16se w16cid w16 w16cex w16sdtdh wp14">
+<w:numbering xmlns:wpc="http://schemas.microsoft.com/office/word/2010/wordprocessingCanvas" xmlns:cx="http://schemas.microsoft.com/office/drawing/2014/chartex" xmlns:cx1="http://schemas.microsoft.com/office/drawing/2015/9/8/chartex" xmlns:cx2="http://schemas.microsoft.com/office/drawing/2015/10/21/chartex" xmlns:cx3="http://schemas.microsoft.com/office/drawing/2016/5/9/chartex" xmlns:cx4="http://schemas.microsoft.com/office/drawing/2016/5/10/chartex" xmlns:cx5="http://schemas.microsoft.com/office/drawing/2016/5/11/chartex" xmlns:cx6="http://schemas.microsoft.com/office/drawing/2016/5/12/chartex" xmlns:cx7="http://schemas.microsoft.com/office/drawing/2016/5/13/chartex" xmlns:cx8="http://schemas.microsoft.com/office/drawing/2016/5/14/chartex" xmlns:mc="http://schemas.openxmlformats.org/markup-compatibility/2006" xmlns:aink="http://schemas.microsoft.com/office/drawing/2016/ink" xmlns:am3d="http://schemas.microsoft.com/office/drawing/2017/model3d" xmlns:o="urn:schemas-microsoft-com:office:office" xmlns:r="http://schemas.openxmlformats.org/officeDocument/2006/relationships" xmlns:m="http://schemas.openxmlformats.org/officeDocument/2006/math" xmlns:v="urn:schemas-microsoft-com:vml" xmlns:wp14="http://schemas.microsoft.com/office/word/2010/wordprocessingDrawing" xmlns:wp="http://schemas.openxmlformats.org/drawingml/2006/wordprocessingDrawing" xmlns:w10="urn:schemas-microsoft-com:office:word" xmlns:w="http://schemas.openxmlformats.org/wordprocessingml/2006/main" xmlns:w14="http://schemas.microsoft.com/office/word/2010/wordml" xmlns:w15="http://schemas.microsoft.com/office/word/2012/wordml" xmlns:w16cex="http://schemas.microsoft.com/office/word/2018/wordml/cex" xmlns:w16cid="http://schemas.microsoft.com/office/word/2016/wordml/cid" xmlns:w16="http://schemas.microsoft.com/office/word/2018/wordml" xmlns:w16sdtdh="http://schemas.microsoft.com/office/word/2020/wordml/sdtdatahash" xmlns:w16se="http://schemas.microsoft.com/office/word/2015/wordml/symex" xmlns:wpg="http://schemas.microsoft.com/office/word/2010/wordprocessingGroup" xmlns:wpi="http://schemas.microsoft.com/office/word/2010/wordprocessingInk" xmlns:wne="http://schemas.microsoft.com/office/word/2006/wordml" xmlns:wps="http://schemas.microsoft.com/office/word/2010/wordprocessingShape" mc:Ignorable="w14 w15 w16se w16cid w16 w16cex w16sdtdh wp14">
   <w:abstractNum w:abstractNumId="0" w15:restartNumberingAfterBreak="0">
     <w:nsid w:val="00241465"/>
     <w:multiLevelType w:val="hybridMultilevel"/>
@@ -2427,7 +2602,7 @@
   <w:abstractNum w:abstractNumId="3" w15:restartNumberingAfterBreak="0">
     <w:nsid w:val="1948066C"/>
     <w:multiLevelType w:val="hybridMultilevel"/>
-    <w:tmpl w:val="9BF0B904"/>
+    <w:tmpl w:val="BD1A1470"/>
     <w:lvl w:ilvl="0" w:tplc="0C070001">
       <w:start w:val="1"/>
       <w:numFmt w:val="bullet"/>
@@ -4457,67 +4632,67 @@
       </w:rPr>
     </w:lvl>
   </w:abstractNum>
-  <w:num w:numId="1" w16cid:durableId="1892812123">
+  <w:num w:numId="1">
     <w:abstractNumId w:val="0"/>
   </w:num>
-  <w:num w:numId="2" w16cid:durableId="2113478228">
+  <w:num w:numId="2">
     <w:abstractNumId w:val="15"/>
   </w:num>
-  <w:num w:numId="3" w16cid:durableId="814251921">
+  <w:num w:numId="3">
     <w:abstractNumId w:val="5"/>
   </w:num>
-  <w:num w:numId="4" w16cid:durableId="843518091">
+  <w:num w:numId="4">
     <w:abstractNumId w:val="6"/>
   </w:num>
-  <w:num w:numId="5" w16cid:durableId="123473998">
+  <w:num w:numId="5">
     <w:abstractNumId w:val="9"/>
   </w:num>
-  <w:num w:numId="6" w16cid:durableId="1380082904">
+  <w:num w:numId="6">
     <w:abstractNumId w:val="11"/>
   </w:num>
-  <w:num w:numId="7" w16cid:durableId="21906860">
+  <w:num w:numId="7">
     <w:abstractNumId w:val="1"/>
   </w:num>
-  <w:num w:numId="8" w16cid:durableId="134102102">
+  <w:num w:numId="8">
     <w:abstractNumId w:val="16"/>
   </w:num>
-  <w:num w:numId="9" w16cid:durableId="308556983">
+  <w:num w:numId="9">
     <w:abstractNumId w:val="13"/>
   </w:num>
-  <w:num w:numId="10" w16cid:durableId="782766782">
+  <w:num w:numId="10">
     <w:abstractNumId w:val="10"/>
   </w:num>
-  <w:num w:numId="11" w16cid:durableId="916135694">
+  <w:num w:numId="11">
     <w:abstractNumId w:val="12"/>
   </w:num>
-  <w:num w:numId="12" w16cid:durableId="1736008674">
+  <w:num w:numId="12">
     <w:abstractNumId w:val="4"/>
   </w:num>
-  <w:num w:numId="13" w16cid:durableId="1033657357">
+  <w:num w:numId="13">
     <w:abstractNumId w:val="7"/>
   </w:num>
-  <w:num w:numId="14" w16cid:durableId="1758400725">
+  <w:num w:numId="14">
     <w:abstractNumId w:val="2"/>
   </w:num>
-  <w:num w:numId="15" w16cid:durableId="1415277095">
+  <w:num w:numId="15">
     <w:abstractNumId w:val="19"/>
   </w:num>
-  <w:num w:numId="16" w16cid:durableId="801189314">
+  <w:num w:numId="16">
     <w:abstractNumId w:val="8"/>
   </w:num>
-  <w:num w:numId="17" w16cid:durableId="1596667843">
+  <w:num w:numId="17">
     <w:abstractNumId w:val="20"/>
   </w:num>
-  <w:num w:numId="18" w16cid:durableId="262105964">
+  <w:num w:numId="18">
     <w:abstractNumId w:val="3"/>
   </w:num>
-  <w:num w:numId="19" w16cid:durableId="1876262029">
+  <w:num w:numId="19">
     <w:abstractNumId w:val="18"/>
   </w:num>
-  <w:num w:numId="20" w16cid:durableId="1955551710">
+  <w:num w:numId="20">
     <w:abstractNumId w:val="14"/>
   </w:num>
-  <w:num w:numId="21" w16cid:durableId="379939305">
+  <w:num w:numId="21">
     <w:abstractNumId w:val="17"/>
   </w:num>
 </w:numbering>
@@ -4981,6 +5156,30 @@
       <w14:ligatures w14:val="none"/>
     </w:rPr>
   </w:style>
+  <w:style w:type="table" w:styleId="Tabellenraster">
+    <w:name w:val="Table Grid"/>
+    <w:basedOn w:val="NormaleTabelle"/>
+    <w:uiPriority w:val="39"/>
+    <w:rsid w:val="00FA02BB"/>
+    <w:pPr>
+      <w:spacing w:after="0" w:line="240" w:lineRule="auto"/>
+    </w:pPr>
+    <w:rPr>
+      <w:kern w:val="0"/>
+      <w:lang w:val="de-DE"/>
+      <w14:ligatures w14:val="none"/>
+    </w:rPr>
+    <w:tblPr>
+      <w:tblBorders>
+        <w:top w:val="single" w:sz="4" w:space="0" w:color="auto"/>
+        <w:left w:val="single" w:sz="4" w:space="0" w:color="auto"/>
+        <w:bottom w:val="single" w:sz="4" w:space="0" w:color="auto"/>
+        <w:right w:val="single" w:sz="4" w:space="0" w:color="auto"/>
+        <w:insideH w:val="single" w:sz="4" w:space="0" w:color="auto"/>
+        <w:insideV w:val="single" w:sz="4" w:space="0" w:color="auto"/>
+      </w:tblBorders>
+    </w:tblPr>
+  </w:style>
 </w:styles>
 </file>
 

</xml_diff>

<commit_message>
Update Überblick zu Inter-Annotator-Agreement.docx
</commit_message>
<xml_diff>
--- a/keywords-inter-annotator-agreement/Überblick zu Inter-Annotator-Agreement.docx
+++ b/keywords-inter-annotator-agreement/Überblick zu Inter-Annotator-Agreement.docx
@@ -1,7 +1,23 @@
 
 <file path=word/document.xml><?xml version="1.0" encoding="utf-8"?>
-<w:document xmlns:wpc="http://schemas.microsoft.com/office/word/2010/wordprocessingCanvas" xmlns:cx="http://schemas.microsoft.com/office/drawing/2014/chartex" xmlns:cx1="http://schemas.microsoft.com/office/drawing/2015/9/8/chartex" xmlns:cx2="http://schemas.microsoft.com/office/drawing/2015/10/21/chartex" xmlns:cx3="http://schemas.microsoft.com/office/drawing/2016/5/9/chartex" xmlns:cx4="http://schemas.microsoft.com/office/drawing/2016/5/10/chartex" xmlns:cx5="http://schemas.microsoft.com/office/drawing/2016/5/11/chartex" xmlns:cx6="http://schemas.microsoft.com/office/drawing/2016/5/12/chartex" xmlns:cx7="http://schemas.microsoft.com/office/drawing/2016/5/13/chartex" xmlns:cx8="http://schemas.microsoft.com/office/drawing/2016/5/14/chartex" xmlns:mc="http://schemas.openxmlformats.org/markup-compatibility/2006" xmlns:aink="http://schemas.microsoft.com/office/drawing/2016/ink" xmlns:am3d="http://schemas.microsoft.com/office/drawing/2017/model3d" xmlns:o="urn:schemas-microsoft-com:office:office" xmlns:r="http://schemas.openxmlformats.org/officeDocument/2006/relationships" xmlns:m="http://schemas.openxmlformats.org/officeDocument/2006/math" xmlns:v="urn:schemas-microsoft-com:vml" xmlns:wp14="http://schemas.microsoft.com/office/word/2010/wordprocessingDrawing" xmlns:wp="http://schemas.openxmlformats.org/drawingml/2006/wordprocessingDrawing" xmlns:w10="urn:schemas-microsoft-com:office:word" xmlns:w="http://schemas.openxmlformats.org/wordprocessingml/2006/main" xmlns:w14="http://schemas.microsoft.com/office/word/2010/wordml" xmlns:w15="http://schemas.microsoft.com/office/word/2012/wordml" xmlns:w16cex="http://schemas.microsoft.com/office/word/2018/wordml/cex" xmlns:w16cid="http://schemas.microsoft.com/office/word/2016/wordml/cid" xmlns:w16="http://schemas.microsoft.com/office/word/2018/wordml" xmlns:w16sdtdh="http://schemas.microsoft.com/office/word/2020/wordml/sdtdatahash" xmlns:w16se="http://schemas.microsoft.com/office/word/2015/wordml/symex" xmlns:wpg="http://schemas.microsoft.com/office/word/2010/wordprocessingGroup" xmlns:wpi="http://schemas.microsoft.com/office/word/2010/wordprocessingInk" xmlns:wne="http://schemas.microsoft.com/office/word/2006/wordml" xmlns:wps="http://schemas.microsoft.com/office/word/2010/wordprocessingShape" mc:Ignorable="w14 w15 w16se w16cid w16 w16cex w16sdtdh wp14">
+<w:document xmlns:wpc="http://schemas.microsoft.com/office/word/2010/wordprocessingCanvas" xmlns:cx="http://schemas.microsoft.com/office/drawing/2014/chartex" xmlns:cx1="http://schemas.microsoft.com/office/drawing/2015/9/8/chartex" xmlns:cx2="http://schemas.microsoft.com/office/drawing/2015/10/21/chartex" xmlns:cx3="http://schemas.microsoft.com/office/drawing/2016/5/9/chartex" xmlns:cx4="http://schemas.microsoft.com/office/drawing/2016/5/10/chartex" xmlns:cx5="http://schemas.microsoft.com/office/drawing/2016/5/11/chartex" xmlns:cx6="http://schemas.microsoft.com/office/drawing/2016/5/12/chartex" xmlns:cx7="http://schemas.microsoft.com/office/drawing/2016/5/13/chartex" xmlns:cx8="http://schemas.microsoft.com/office/drawing/2016/5/14/chartex" xmlns:mc="http://schemas.openxmlformats.org/markup-compatibility/2006" xmlns:aink="http://schemas.microsoft.com/office/drawing/2016/ink" xmlns:am3d="http://schemas.microsoft.com/office/drawing/2017/model3d" xmlns:o="urn:schemas-microsoft-com:office:office" xmlns:oel="http://schemas.microsoft.com/office/2019/extlst" xmlns:r="http://schemas.openxmlformats.org/officeDocument/2006/relationships" xmlns:m="http://schemas.openxmlformats.org/officeDocument/2006/math" xmlns:v="urn:schemas-microsoft-com:vml" xmlns:wp14="http://schemas.microsoft.com/office/word/2010/wordprocessingDrawing" xmlns:wp="http://schemas.openxmlformats.org/drawingml/2006/wordprocessingDrawing" xmlns:w10="urn:schemas-microsoft-com:office:word" xmlns:w="http://schemas.openxmlformats.org/wordprocessingml/2006/main" xmlns:w14="http://schemas.microsoft.com/office/word/2010/wordml" xmlns:w15="http://schemas.microsoft.com/office/word/2012/wordml" xmlns:w16cex="http://schemas.microsoft.com/office/word/2018/wordml/cex" xmlns:w16cid="http://schemas.microsoft.com/office/word/2016/wordml/cid" xmlns:w16="http://schemas.microsoft.com/office/word/2018/wordml" xmlns:w16sdtdh="http://schemas.microsoft.com/office/word/2020/wordml/sdtdatahash" xmlns:w16se="http://schemas.microsoft.com/office/word/2015/wordml/symex" xmlns:wpg="http://schemas.microsoft.com/office/word/2010/wordprocessingGroup" xmlns:wpi="http://schemas.microsoft.com/office/word/2010/wordprocessingInk" xmlns:wne="http://schemas.microsoft.com/office/word/2006/wordml" xmlns:wps="http://schemas.microsoft.com/office/word/2010/wordprocessingShape" mc:Ignorable="w14 w15 w16se w16cid w16 w16cex w16sdtdh wp14">
   <w:body>
+    <w:p>
+      <w:pPr>
+        <w:pStyle w:val="Titel"/>
+        <w:rPr>
+          <w:sz w:val="48"/>
+          <w:szCs w:val="48"/>
+        </w:rPr>
+      </w:pPr>
+      <w:r>
+        <w:rPr>
+          <w:sz w:val="48"/>
+          <w:szCs w:val="48"/>
+        </w:rPr>
+        <w:t>Keyword-Kategorisierung</w:t>
+      </w:r>
+    </w:p>
     <w:p>
       <w:pPr>
         <w:spacing w:after="0" w:line="240" w:lineRule="auto"/>
@@ -21,21 +37,23 @@
           <w:u w:val="single"/>
         </w:rPr>
       </w:pPr>
-      <w:r>
+    </w:p>
+    <w:p>
+      <w:pPr>
+        <w:spacing w:after="0" w:line="240" w:lineRule="auto"/>
         <w:rPr>
           <w:b/>
           <w:bCs/>
           <w:u w:val="single"/>
         </w:rPr>
-        <w:t xml:space="preserve">Überblick: </w:t>
-      </w:r>
+      </w:pPr>
       <w:r>
         <w:rPr>
           <w:b/>
           <w:bCs/>
           <w:u w:val="single"/>
         </w:rPr>
-        <w:t>Inter-Annotator-Agreement</w:t>
+        <w:t>Vorgehen bei Kategorisierung</w:t>
       </w:r>
     </w:p>
     <w:p>
@@ -53,15 +71,12 @@
         <w:pStyle w:val="Listenabsatz"/>
         <w:numPr>
           <w:ilvl w:val="0"/>
-          <w:numId w:val="21"/>
-        </w:numPr>
-        <w:spacing w:after="0" w:line="240" w:lineRule="auto"/>
-      </w:pPr>
-      <w:r>
-        <w:t xml:space="preserve">Kategorisierungen von </w:t>
-      </w:r>
-      <w:r>
-        <w:t>2898 Keywords verglichen</w:t>
+          <w:numId w:val="26"/>
+        </w:numPr>
+        <w:spacing w:after="0" w:line="240" w:lineRule="auto"/>
+      </w:pPr>
+      <w:r>
+        <w:t>3782 Keywords aus diversen Quellen (dha-zotero, dariah-campus, acdh-ch-website, arche, …)</w:t>
       </w:r>
     </w:p>
     <w:p>
@@ -69,21 +84,12 @@
         <w:pStyle w:val="Listenabsatz"/>
         <w:numPr>
           <w:ilvl w:val="0"/>
-          <w:numId w:val="21"/>
-        </w:numPr>
-        <w:spacing w:after="0" w:line="240" w:lineRule="auto"/>
-      </w:pPr>
-      <w:r>
-        <w:t>Cohen’s Kappa Coefficient: 0.</w:t>
-      </w:r>
-      <w:r>
-        <w:t xml:space="preserve">55 (= </w:t>
-      </w:r>
-      <w:r>
-        <w:t>moderate Überei</w:t>
-      </w:r>
-      <w:r>
-        <w:t>nstimmung) – berechnet exakte Übereinstimmung pro Keyword, keine partiellen Übereinstimmungen berücksichtigt</w:t>
+          <w:numId w:val="26"/>
+        </w:numPr>
+        <w:spacing w:after="0" w:line="240" w:lineRule="auto"/>
+      </w:pPr>
+      <w:r>
+        <w:t>LegalKraus entfernt, nur in ARCHE vorkommende Tags aktuell außen vor gelassen</w:t>
       </w:r>
     </w:p>
     <w:p>
@@ -91,44 +97,21 @@
         <w:pStyle w:val="Listenabsatz"/>
         <w:numPr>
           <w:ilvl w:val="0"/>
-          <w:numId w:val="21"/>
-        </w:numPr>
-        <w:spacing w:after="0" w:line="240" w:lineRule="auto"/>
-      </w:pPr>
-      <w:r>
-        <w:t>auf Kategorisierungslevel (1-3 Kategorisierungen pro Keyword</w:t>
-      </w:r>
-      <w:r>
-        <w:t>, je einzeln überprüft</w:t>
-      </w:r>
-      <w:r>
-        <w:t>):</w:t>
-      </w:r>
-    </w:p>
-    <w:p>
-      <w:pPr>
-        <w:pStyle w:val="Listenabsatz"/>
-        <w:numPr>
-          <w:ilvl w:val="1"/>
-          <w:numId w:val="21"/>
-        </w:numPr>
-        <w:spacing w:after="0" w:line="240" w:lineRule="auto"/>
-      </w:pPr>
-      <w:r>
-        <w:t>Matches: 2182 (62%)</w:t>
-      </w:r>
-    </w:p>
-    <w:p>
-      <w:pPr>
-        <w:pStyle w:val="Listenabsatz"/>
-        <w:numPr>
-          <w:ilvl w:val="1"/>
-          <w:numId w:val="21"/>
-        </w:numPr>
-        <w:spacing w:after="0" w:line="240" w:lineRule="auto"/>
-      </w:pPr>
-      <w:r>
-        <w:t>Mismatches: 1334 (38%)</w:t>
+          <w:numId w:val="26"/>
+        </w:numPr>
+        <w:spacing w:after="0" w:line="240" w:lineRule="auto"/>
+      </w:pPr>
+      <w:r>
+        <w:t>u</w:t>
+      </w:r>
+      <w:r>
+        <w:t>nabhängige Kategorisierung</w:t>
+      </w:r>
+      <w:r>
+        <w:t xml:space="preserve"> übriger 2900 Keywords durch</w:t>
+      </w:r>
+      <w:r>
+        <w:t xml:space="preserve"> Martin und Nina</w:t>
       </w:r>
     </w:p>
     <w:p>
@@ -136,79 +119,41 @@
         <w:pStyle w:val="Listenabsatz"/>
         <w:numPr>
           <w:ilvl w:val="0"/>
-          <w:numId w:val="21"/>
-        </w:numPr>
-        <w:spacing w:after="0" w:line="240" w:lineRule="auto"/>
-      </w:pPr>
-      <w:r>
-        <w:t xml:space="preserve">   auf Ebene von Keywords:</w:t>
-      </w:r>
-    </w:p>
-    <w:p>
-      <w:pPr>
-        <w:pStyle w:val="Listenabsatz"/>
-        <w:numPr>
-          <w:ilvl w:val="1"/>
-          <w:numId w:val="21"/>
-        </w:numPr>
-        <w:spacing w:after="0" w:line="240" w:lineRule="auto"/>
-      </w:pPr>
-      <w:r>
-        <w:t>Matches</w:t>
-      </w:r>
-      <w:r>
-        <w:t xml:space="preserve"> (= alle Kategorisierungen stimmen überein</w:t>
-      </w:r>
-      <w:r>
-        <w:t>: 1746 Keywords (60,2 %)</w:t>
-      </w:r>
-    </w:p>
-    <w:p>
-      <w:pPr>
-        <w:pStyle w:val="Listenabsatz"/>
-        <w:numPr>
-          <w:ilvl w:val="1"/>
-          <w:numId w:val="21"/>
-        </w:numPr>
-        <w:spacing w:after="0" w:line="240" w:lineRule="auto"/>
-      </w:pPr>
-      <w:r>
-        <w:t>Partial Matches (= einzelne Kategorisierungen stimmen überein): 415 Keywords (14,3 %)</w:t>
-      </w:r>
-    </w:p>
-    <w:p>
-      <w:pPr>
-        <w:pStyle w:val="Listenabsatz"/>
-        <w:numPr>
-          <w:ilvl w:val="1"/>
-          <w:numId w:val="21"/>
-        </w:numPr>
-        <w:spacing w:after="0" w:line="240" w:lineRule="auto"/>
-      </w:pPr>
-      <w:r>
-        <w:t>Mismatches</w:t>
-      </w:r>
-      <w:r>
-        <w:t xml:space="preserve"> (= gar keine Übereinstimmung)</w:t>
-      </w:r>
-      <w:r>
-        <w:t>: 737 Keywords</w:t>
-      </w:r>
-      <w:r>
-        <w:t xml:space="preserve"> (25,4 %)</w:t>
-      </w:r>
-    </w:p>
-    <w:p>
-      <w:pPr>
-        <w:spacing w:after="0" w:line="240" w:lineRule="auto"/>
-        <w:ind w:left="708"/>
-      </w:pPr>
-    </w:p>
-    <w:p>
-      <w:pPr>
-        <w:pStyle w:val="Listenabsatz"/>
-        <w:spacing w:after="0" w:line="240" w:lineRule="auto"/>
-      </w:pPr>
+          <w:numId w:val="26"/>
+        </w:numPr>
+        <w:spacing w:after="0" w:line="240" w:lineRule="auto"/>
+      </w:pPr>
+      <w:r>
+        <w:t>jedes Keyword k</w:t>
+      </w:r>
+      <w:r>
+        <w:t xml:space="preserve">onnte dabei </w:t>
+      </w:r>
+      <w:r>
+        <w:t>1-3 Kategorien zugeordnet werden</w:t>
+      </w:r>
+    </w:p>
+    <w:p>
+      <w:pPr>
+        <w:pStyle w:val="Listenabsatz"/>
+        <w:numPr>
+          <w:ilvl w:val="0"/>
+          <w:numId w:val="26"/>
+        </w:numPr>
+        <w:spacing w:after="0" w:line="240" w:lineRule="auto"/>
+      </w:pPr>
+      <w:r>
+        <w:t>f</w:t>
+      </w:r>
+      <w:r>
+        <w:t xml:space="preserve">olgende Kategorien </w:t>
+      </w:r>
+      <w:r>
+        <w:t>wurden</w:t>
+      </w:r>
+      <w:r>
+        <w:t xml:space="preserve"> vergeben:</w:t>
+      </w:r>
     </w:p>
     <w:p>
       <w:pPr>
@@ -219,14 +164,466 @@
           <w:u w:val="single"/>
         </w:rPr>
       </w:pPr>
-      <w:r>
+    </w:p>
+    <w:p>
+      <w:pPr>
+        <w:pStyle w:val="Listenabsatz"/>
+        <w:numPr>
+          <w:ilvl w:val="0"/>
+          <w:numId w:val="27"/>
+        </w:numPr>
+      </w:pPr>
+      <w:r>
+        <w:rPr>
+          <w:b/>
+          <w:bCs/>
+        </w:rPr>
+        <w:t>discipline</w:t>
+      </w:r>
+      <w:r>
+        <w:t xml:space="preserve"> </w:t>
+      </w:r>
+      <w:r>
+        <w:sym w:font="Wingdings" w:char="F0E0"/>
+      </w:r>
+      <w:r>
+        <w:t xml:space="preserve"> Disziplin (z.B. Geschichte, Digital Humanities)</w:t>
+      </w:r>
+    </w:p>
+    <w:p>
+      <w:pPr>
+        <w:pStyle w:val="Listenabsatz"/>
+        <w:numPr>
+          <w:ilvl w:val="0"/>
+          <w:numId w:val="27"/>
+        </w:numPr>
+      </w:pPr>
+      <w:r>
+        <w:rPr>
+          <w:b/>
+          <w:bCs/>
+        </w:rPr>
+        <w:t>entity (event)</w:t>
+      </w:r>
+      <w:r>
+        <w:t xml:space="preserve"> </w:t>
+      </w:r>
+    </w:p>
+    <w:p>
+      <w:pPr>
+        <w:pStyle w:val="Listenabsatz"/>
+        <w:numPr>
+          <w:ilvl w:val="0"/>
+          <w:numId w:val="27"/>
+        </w:numPr>
+      </w:pPr>
+      <w:r>
+        <w:rPr>
+          <w:b/>
+          <w:bCs/>
+        </w:rPr>
+        <w:t>entity (institution/organisation/brand)</w:t>
+      </w:r>
+    </w:p>
+    <w:p>
+      <w:pPr>
+        <w:pStyle w:val="Listenabsatz"/>
+        <w:numPr>
+          <w:ilvl w:val="0"/>
+          <w:numId w:val="27"/>
+        </w:numPr>
+      </w:pPr>
+      <w:r>
+        <w:rPr>
+          <w:b/>
+          <w:bCs/>
+        </w:rPr>
+        <w:t>entity (person)</w:t>
+      </w:r>
+    </w:p>
+    <w:p>
+      <w:pPr>
+        <w:pStyle w:val="Listenabsatz"/>
+        <w:numPr>
+          <w:ilvl w:val="0"/>
+          <w:numId w:val="27"/>
+        </w:numPr>
+      </w:pPr>
+      <w:r>
+        <w:rPr>
+          <w:b/>
+          <w:bCs/>
+        </w:rPr>
+        <w:t>entity (place)</w:t>
+      </w:r>
+    </w:p>
+    <w:p>
+      <w:pPr>
+        <w:pStyle w:val="Listenabsatz"/>
+        <w:numPr>
+          <w:ilvl w:val="0"/>
+          <w:numId w:val="27"/>
+        </w:numPr>
+      </w:pPr>
+      <w:r>
+        <w:rPr>
+          <w:b/>
+          <w:bCs/>
+        </w:rPr>
+        <w:t>entity (project)</w:t>
+      </w:r>
+    </w:p>
+    <w:p>
+      <w:pPr>
+        <w:pStyle w:val="Listenabsatz"/>
+        <w:numPr>
+          <w:ilvl w:val="0"/>
+          <w:numId w:val="27"/>
+        </w:numPr>
+      </w:pPr>
+      <w:r>
+        <w:rPr>
+          <w:b/>
+          <w:bCs/>
+        </w:rPr>
+        <w:t>entity (product)</w:t>
+      </w:r>
+      <w:r>
+        <w:t xml:space="preserve"> </w:t>
+      </w:r>
+      <w:r>
+        <w:sym w:font="Wingdings" w:char="F0E0"/>
+      </w:r>
+      <w:r>
+        <w:t xml:space="preserve"> Film, literarisches Werk etc.</w:t>
+      </w:r>
+    </w:p>
+    <w:p>
+      <w:pPr>
+        <w:pStyle w:val="Listenabsatz"/>
+        <w:numPr>
+          <w:ilvl w:val="0"/>
+          <w:numId w:val="27"/>
+        </w:numPr>
+      </w:pPr>
+      <w:r>
+        <w:rPr>
+          <w:b/>
+          <w:bCs/>
+        </w:rPr>
+        <w:t xml:space="preserve">format/standard </w:t>
+      </w:r>
+      <w:r>
+        <w:sym w:font="Wingdings" w:char="F0E0"/>
+      </w:r>
+      <w:r>
+        <w:t xml:space="preserve"> (Daten-)Formate und/oder -Standards (z.B.</w:t>
+      </w:r>
+      <w:r>
+        <w:t xml:space="preserve"> XML/TEI, CIDOC-CRM)</w:t>
+      </w:r>
+    </w:p>
+    <w:p>
+      <w:pPr>
+        <w:pStyle w:val="Listenabsatz"/>
+        <w:numPr>
+          <w:ilvl w:val="0"/>
+          <w:numId w:val="27"/>
+        </w:numPr>
+      </w:pPr>
+      <w:r>
+        <w:rPr>
+          <w:b/>
+          <w:bCs/>
+        </w:rPr>
+        <w:t xml:space="preserve">language </w:t>
+      </w:r>
+      <w:r>
+        <w:sym w:font="Wingdings" w:char="F0E0"/>
+      </w:r>
+      <w:r>
+        <w:t xml:space="preserve"> Sprache</w:t>
+      </w:r>
+      <w:r>
+        <w:t xml:space="preserve"> (z.B. German, English)</w:t>
+      </w:r>
+    </w:p>
+    <w:p>
+      <w:pPr>
+        <w:pStyle w:val="Listenabsatz"/>
+        <w:numPr>
+          <w:ilvl w:val="0"/>
+          <w:numId w:val="27"/>
+        </w:numPr>
+        <w:rPr>
+          <w:lang w:val="en-US"/>
+        </w:rPr>
+      </w:pPr>
+      <w:r>
+        <w:rPr>
+          <w:b/>
+          <w:bCs/>
+          <w:lang w:val="en-US"/>
+        </w:rPr>
+        <w:t xml:space="preserve">method/activity </w:t>
+      </w:r>
+      <w:r>
+        <w:sym w:font="Wingdings" w:char="F0E0"/>
+      </w:r>
+      <w:r>
+        <w:rPr>
+          <w:lang w:val="en-US"/>
+        </w:rPr>
+        <w:t xml:space="preserve"> Methode und/oder Aktivität (z.B. sediment analysis, gis, co-creation,</w:t>
+      </w:r>
+      <w:r>
+        <w:rPr>
+          <w:lang w:val="en-US"/>
+        </w:rPr>
+        <w:t xml:space="preserve"> photographing)</w:t>
+      </w:r>
+    </w:p>
+    <w:p>
+      <w:pPr>
+        <w:pStyle w:val="Listenabsatz"/>
+        <w:numPr>
+          <w:ilvl w:val="0"/>
+          <w:numId w:val="27"/>
+        </w:numPr>
+      </w:pPr>
+      <w:r>
+        <w:rPr>
+          <w:b/>
+          <w:bCs/>
+        </w:rPr>
+        <w:t>multiple tags</w:t>
+      </w:r>
+      <w:r>
+        <w:t xml:space="preserve"> </w:t>
+      </w:r>
+      <w:r>
+        <w:sym w:font="Wingdings" w:char="F0E0"/>
+      </w:r>
+      <w:r>
+        <w:t xml:space="preserve"> mehrere Tags in einem Keyword (z.B. history &amp; archaeology; russian and ukrainian; berliner tageblatt, kerr, wollf) – Problem der ursprünglichen Kategorisierung; wird letztlich ausgebessert, aber zuerst gesammelt, um Muster zu erkennen</w:t>
+      </w:r>
+    </w:p>
+    <w:p>
+      <w:pPr>
+        <w:pStyle w:val="Listenabsatz"/>
+        <w:numPr>
+          <w:ilvl w:val="0"/>
+          <w:numId w:val="27"/>
+        </w:numPr>
+      </w:pPr>
+      <w:r>
+        <w:rPr>
+          <w:b/>
+          <w:bCs/>
+        </w:rPr>
+        <w:t>object-type</w:t>
+      </w:r>
+      <w:r>
+        <w:t xml:space="preserve"> </w:t>
+      </w:r>
+      <w:r>
+        <w:sym w:font="Wingdings" w:char="F0E0"/>
+      </w:r>
+      <w:r>
+        <w:t xml:space="preserve"> Art</w:t>
+      </w:r>
+      <w:r>
+        <w:t>/Format</w:t>
+      </w:r>
+      <w:r>
+        <w:t xml:space="preserve"> einer Ressource/eines Untersuchu</w:t>
+      </w:r>
+      <w:r>
+        <w:t>ngsobjekts (z.B. newspaper, data, software, Buch, pottery)</w:t>
+      </w:r>
+    </w:p>
+    <w:p>
+      <w:pPr>
+        <w:pStyle w:val="Listenabsatz"/>
+        <w:numPr>
+          <w:ilvl w:val="0"/>
+          <w:numId w:val="27"/>
+        </w:numPr>
+      </w:pPr>
+      <w:r>
+        <w:rPr>
+          <w:b/>
+          <w:bCs/>
+        </w:rPr>
+        <w:t>resource/tool</w:t>
+      </w:r>
+      <w:r>
+        <w:t xml:space="preserve"> </w:t>
+      </w:r>
+      <w:r>
+        <w:sym w:font="Wingdings" w:char="F0E0"/>
+      </w:r>
+      <w:r>
+        <w:t xml:space="preserve"> (meist digitale) Ressourcen oder Tools (z.B. gams, transkribus, txtlab); hierunter können auch soziale Medien (z.B. Facebook, Twitter) zählen</w:t>
+      </w:r>
+    </w:p>
+    <w:p>
+      <w:pPr>
+        <w:pStyle w:val="Listenabsatz"/>
+        <w:numPr>
+          <w:ilvl w:val="0"/>
+          <w:numId w:val="27"/>
+        </w:numPr>
+      </w:pPr>
+      <w:r>
+        <w:rPr>
+          <w:b/>
+          <w:bCs/>
+        </w:rPr>
+        <w:t>time period</w:t>
+      </w:r>
+      <w:r>
+        <w:t xml:space="preserve"> </w:t>
+      </w:r>
+      <w:r>
+        <w:sym w:font="Wingdings" w:char="F0E0"/>
+      </w:r>
+      <w:r>
+        <w:t xml:space="preserve"> Zeitpunkt/-raum (z.B. 18th century, Frühe Neuzeit) bzw. jegliche</w:t>
+      </w:r>
+      <w:r>
+        <w:t xml:space="preserve"> Art von zeitlicher Spezifizierung (z.B. historical, ancient)</w:t>
+      </w:r>
+    </w:p>
+    <w:p>
+      <w:pPr>
+        <w:pStyle w:val="Listenabsatz"/>
+        <w:numPr>
+          <w:ilvl w:val="0"/>
+          <w:numId w:val="27"/>
+        </w:numPr>
+        <w:rPr>
+          <w:lang w:val="en-US"/>
+        </w:rPr>
+      </w:pPr>
+      <w:r>
+        <w:rPr>
+          <w:b/>
+          <w:bCs/>
+          <w:lang w:val="en-US"/>
+        </w:rPr>
+        <w:t>topic</w:t>
+      </w:r>
+      <w:r>
+        <w:rPr>
+          <w:lang w:val="en-US"/>
+        </w:rPr>
+        <w:t xml:space="preserve"> </w:t>
+      </w:r>
+      <w:r>
+        <w:sym w:font="Wingdings" w:char="F0E0"/>
+      </w:r>
+      <w:r>
+        <w:rPr>
+          <w:lang w:val="en-US"/>
+        </w:rPr>
+        <w:t xml:space="preserve"> Thema (z.B. food, art, saints, citizen innovation, code mixing, habsburg-ott</w:t>
+      </w:r>
+      <w:r>
+        <w:rPr>
+          <w:lang w:val="en-US"/>
+        </w:rPr>
+        <w:t>oman relations</w:t>
+      </w:r>
+      <w:r>
+        <w:rPr>
+          <w:lang w:val="en-US"/>
+        </w:rPr>
+        <w:t>)</w:t>
+      </w:r>
+    </w:p>
+    <w:p>
+      <w:pPr>
+        <w:pStyle w:val="Listenabsatz"/>
+        <w:numPr>
+          <w:ilvl w:val="0"/>
+          <w:numId w:val="27"/>
+        </w:numPr>
+      </w:pPr>
+      <w:r>
+        <w:rPr>
+          <w:b/>
+          <w:bCs/>
+        </w:rPr>
+        <w:t xml:space="preserve">not categorizable </w:t>
+      </w:r>
+      <w:r>
+        <w:rPr>
+          <w:lang w:val="en-US"/>
+        </w:rPr>
+        <w:sym w:font="Wingdings" w:char="F0E0"/>
+      </w:r>
+      <w:r>
+        <w:t xml:space="preserve"> fasst folgende Ausschlusskriterien zusammen:</w:t>
+      </w:r>
+      <w:r>
+        <w:rPr>
+          <w:b/>
+          <w:bCs/>
+        </w:rPr>
+        <w:t xml:space="preserve"> too broad/unspecific</w:t>
+      </w:r>
+      <w:r>
+        <w:t xml:space="preserve"> (= Keyword ist zu offen/ungenau, z.B. other, Sonstiges, all), </w:t>
+      </w:r>
+      <w:r>
+        <w:rPr>
+          <w:b/>
+          <w:bCs/>
+        </w:rPr>
+        <w:t>too specific</w:t>
+      </w:r>
+      <w:r>
+        <w:t xml:space="preserve"> und </w:t>
+      </w:r>
+      <w:r>
+        <w:rPr>
+          <w:b/>
+          <w:bCs/>
+        </w:rPr>
+        <w:t xml:space="preserve">unclear </w:t>
+      </w:r>
+      <w:r>
+        <w:t>(Bedeutung und/oder Zuordnung des Keywords unklar)</w:t>
+      </w:r>
+    </w:p>
+    <w:p>
+      <w:pPr>
+        <w:pStyle w:val="Listenabsatz"/>
+        <w:ind w:left="1068"/>
+      </w:pPr>
+    </w:p>
+    <w:p>
+      <w:pPr>
+        <w:pStyle w:val="Listenabsatz"/>
+        <w:numPr>
+          <w:ilvl w:val="0"/>
+          <w:numId w:val="28"/>
+        </w:numPr>
+      </w:pPr>
+      <w:r>
+        <w:t>im Anschluss Berechnung von Inter-Annotator-Agreement (verschiedene Maße) und Diskussion von Problemfällen</w:t>
+      </w:r>
+    </w:p>
+    <w:p>
+      <w:pPr>
+        <w:spacing w:after="0" w:line="240" w:lineRule="auto"/>
         <w:rPr>
           <w:b/>
           <w:bCs/>
           <w:u w:val="single"/>
         </w:rPr>
-        <w:t>Individuelle Tendenzen in der Kategorisierung</w:t>
-      </w:r>
+      </w:pPr>
     </w:p>
     <w:p>
       <w:pPr>
@@ -237,13 +634,333 @@
           <w:u w:val="single"/>
         </w:rPr>
       </w:pPr>
-    </w:p>
-    <w:p>
-      <w:pPr>
-        <w:spacing w:after="0" w:line="240" w:lineRule="auto"/>
+      <w:r>
         <w:rPr>
           <w:b/>
           <w:bCs/>
+          <w:u w:val="single"/>
+        </w:rPr>
+        <w:t xml:space="preserve">Überblick: </w:t>
+      </w:r>
+      <w:r>
+        <w:rPr>
+          <w:b/>
+          <w:bCs/>
+          <w:u w:val="single"/>
+        </w:rPr>
+        <w:t>Inter-Annotator-Agreement</w:t>
+      </w:r>
+    </w:p>
+    <w:p>
+      <w:pPr>
+        <w:spacing w:after="0" w:line="240" w:lineRule="auto"/>
+        <w:rPr>
+          <w:b/>
+          <w:bCs/>
+          <w:u w:val="single"/>
+        </w:rPr>
+      </w:pPr>
+    </w:p>
+    <w:p>
+      <w:pPr>
+        <w:pStyle w:val="Listenabsatz"/>
+        <w:numPr>
+          <w:ilvl w:val="0"/>
+          <w:numId w:val="21"/>
+        </w:numPr>
+        <w:spacing w:after="0" w:line="240" w:lineRule="auto"/>
+      </w:pPr>
+      <w:r>
+        <w:t xml:space="preserve">Kategorisierungen von </w:t>
+      </w:r>
+      <w:r>
+        <w:t>2898 Keywords verglichen</w:t>
+      </w:r>
+    </w:p>
+    <w:p>
+      <w:pPr>
+        <w:pStyle w:val="Listenabsatz"/>
+        <w:numPr>
+          <w:ilvl w:val="0"/>
+          <w:numId w:val="21"/>
+        </w:numPr>
+        <w:spacing w:after="0" w:line="240" w:lineRule="auto"/>
+      </w:pPr>
+      <w:r>
+        <w:t>Cohen’s Kappa Coefficient: 0.</w:t>
+      </w:r>
+      <w:r>
+        <w:t xml:space="preserve">55 (= </w:t>
+      </w:r>
+      <w:r>
+        <w:t>moderate Überei</w:t>
+      </w:r>
+      <w:r>
+        <w:t>nstimmung) – berechnet exakte Übereinstimmung pro Keyword, keine partiellen Übereinstimmungen berücksichtigt</w:t>
+      </w:r>
+    </w:p>
+    <w:p>
+      <w:pPr>
+        <w:pStyle w:val="Listenabsatz"/>
+        <w:numPr>
+          <w:ilvl w:val="0"/>
+          <w:numId w:val="21"/>
+        </w:numPr>
+        <w:spacing w:after="0" w:line="240" w:lineRule="auto"/>
+      </w:pPr>
+      <w:r>
+        <w:t>auf Kategorisierungslevel (1-3 Kategorisierungen pro Keyword</w:t>
+      </w:r>
+      <w:r>
+        <w:t>, je einzeln überprüft</w:t>
+      </w:r>
+      <w:r>
+        <w:t>):</w:t>
+      </w:r>
+    </w:p>
+    <w:p>
+      <w:pPr>
+        <w:pStyle w:val="Listenabsatz"/>
+        <w:numPr>
+          <w:ilvl w:val="1"/>
+          <w:numId w:val="21"/>
+        </w:numPr>
+        <w:spacing w:after="0" w:line="240" w:lineRule="auto"/>
+      </w:pPr>
+      <w:r>
+        <w:t>Matches: 2182 (62%)</w:t>
+      </w:r>
+    </w:p>
+    <w:p>
+      <w:pPr>
+        <w:pStyle w:val="Listenabsatz"/>
+        <w:numPr>
+          <w:ilvl w:val="1"/>
+          <w:numId w:val="21"/>
+        </w:numPr>
+        <w:spacing w:after="0" w:line="240" w:lineRule="auto"/>
+      </w:pPr>
+      <w:r>
+        <w:t>Mismatches: 1334 (38%)</w:t>
+      </w:r>
+    </w:p>
+    <w:p>
+      <w:pPr>
+        <w:pStyle w:val="Listenabsatz"/>
+        <w:numPr>
+          <w:ilvl w:val="0"/>
+          <w:numId w:val="21"/>
+        </w:numPr>
+        <w:spacing w:after="0" w:line="240" w:lineRule="auto"/>
+      </w:pPr>
+      <w:r>
+        <w:lastRenderedPageBreak/>
+        <w:t xml:space="preserve">   auf Ebene von Keywords:</w:t>
+      </w:r>
+    </w:p>
+    <w:p>
+      <w:pPr>
+        <w:pStyle w:val="Listenabsatz"/>
+        <w:numPr>
+          <w:ilvl w:val="1"/>
+          <w:numId w:val="21"/>
+        </w:numPr>
+        <w:spacing w:after="0" w:line="240" w:lineRule="auto"/>
+      </w:pPr>
+      <w:r>
+        <w:t>Matches</w:t>
+      </w:r>
+      <w:r>
+        <w:t xml:space="preserve"> (= alle Kategorisierungen stimmen überein</w:t>
+      </w:r>
+      <w:r>
+        <w:t>: 1746 Keywords (60,2 %)</w:t>
+      </w:r>
+    </w:p>
+    <w:p>
+      <w:pPr>
+        <w:pStyle w:val="Listenabsatz"/>
+        <w:numPr>
+          <w:ilvl w:val="1"/>
+          <w:numId w:val="21"/>
+        </w:numPr>
+        <w:spacing w:after="0" w:line="240" w:lineRule="auto"/>
+      </w:pPr>
+      <w:r>
+        <w:t>Partial Matches (= einzelne Kategorisierungen stimmen überein): 415 Keywords (14,3 %)</w:t>
+      </w:r>
+    </w:p>
+    <w:p>
+      <w:pPr>
+        <w:pStyle w:val="Listenabsatz"/>
+        <w:numPr>
+          <w:ilvl w:val="1"/>
+          <w:numId w:val="21"/>
+        </w:numPr>
+        <w:spacing w:after="0" w:line="240" w:lineRule="auto"/>
+      </w:pPr>
+      <w:r>
+        <w:t>Mismatches</w:t>
+      </w:r>
+      <w:r>
+        <w:t xml:space="preserve"> (= gar keine Übereinstimmung)</w:t>
+      </w:r>
+      <w:r>
+        <w:t>: 737 Keywords</w:t>
+      </w:r>
+      <w:r>
+        <w:t xml:space="preserve"> (25,4 %)</w:t>
+      </w:r>
+    </w:p>
+    <w:p>
+      <w:pPr>
+        <w:spacing w:after="0" w:line="240" w:lineRule="auto"/>
+      </w:pPr>
+    </w:p>
+    <w:p>
+      <w:pPr>
+        <w:spacing w:after="0" w:line="240" w:lineRule="auto"/>
+        <w:rPr>
+          <w:b/>
+          <w:bCs/>
+          <w:u w:val="single"/>
+        </w:rPr>
+      </w:pPr>
+      <w:r>
+        <w:rPr>
+          <w:b/>
+          <w:bCs/>
+          <w:u w:val="single"/>
+        </w:rPr>
+        <w:t>Inter-Annotator-Agreement auf Kategorien-Ebene</w:t>
+      </w:r>
+    </w:p>
+    <w:p>
+      <w:pPr>
+        <w:spacing w:after="0" w:line="240" w:lineRule="auto"/>
+      </w:pPr>
+      <w:r>
+        <w:t>(prozentueller Anteil von Matches an allen vergebenen Instanzen einer Kategorie)</w:t>
+      </w:r>
+    </w:p>
+    <w:p>
+      <w:pPr>
+        <w:spacing w:after="0" w:line="240" w:lineRule="auto"/>
+      </w:pPr>
+    </w:p>
+    <w:p>
+      <w:pPr>
+        <w:spacing w:after="0" w:line="240" w:lineRule="auto"/>
+      </w:pPr>
+      <w:r>
+        <w:rPr>
+          <w:noProof/>
+        </w:rPr>
+        <w:drawing>
+          <wp:inline distT="0" distB="0" distL="0" distR="0" wp14:anchorId="2D155F74" wp14:editId="5F7384B4">
+            <wp:extent cx="5760720" cy="1860550"/>
+            <wp:effectExtent l="0" t="0" r="0" b="6350"/>
+            <wp:docPr id="1444698450" name="Grafik 1" descr="Ein Bild, das Screenshot, Text, Schrift, Diagramm enthält.&#10;&#10;Automatisch generierte Beschreibung"/>
+            <wp:cNvGraphicFramePr>
+              <a:graphicFrameLocks xmlns:a="http://schemas.openxmlformats.org/drawingml/2006/main" noChangeAspect="1"/>
+            </wp:cNvGraphicFramePr>
+            <a:graphic xmlns:a="http://schemas.openxmlformats.org/drawingml/2006/main">
+              <a:graphicData uri="http://schemas.openxmlformats.org/drawingml/2006/picture">
+                <pic:pic xmlns:pic="http://schemas.openxmlformats.org/drawingml/2006/picture">
+                  <pic:nvPicPr>
+                    <pic:cNvPr id="1444698450" name="Grafik 1" descr="Ein Bild, das Screenshot, Text, Schrift, Diagramm enthält.&#10;&#10;Automatisch generierte Beschreibung"/>
+                    <pic:cNvPicPr>
+                      <a:picLocks noChangeAspect="1" noChangeArrowheads="1"/>
+                    </pic:cNvPicPr>
+                  </pic:nvPicPr>
+                  <pic:blipFill>
+                    <a:blip r:embed="rId5" cstate="print">
+                      <a:extLst>
+                        <a:ext uri="{28A0092B-C50C-407E-A947-70E740481C1C}">
+                          <a14:useLocalDpi xmlns:a14="http://schemas.microsoft.com/office/drawing/2010/main" val="0"/>
+                        </a:ext>
+                      </a:extLst>
+                    </a:blip>
+                    <a:srcRect/>
+                    <a:stretch>
+                      <a:fillRect/>
+                    </a:stretch>
+                  </pic:blipFill>
+                  <pic:spPr bwMode="auto">
+                    <a:xfrm>
+                      <a:off x="0" y="0"/>
+                      <a:ext cx="5760720" cy="1860550"/>
+                    </a:xfrm>
+                    <a:prstGeom prst="rect">
+                      <a:avLst/>
+                    </a:prstGeom>
+                    <a:noFill/>
+                    <a:ln>
+                      <a:noFill/>
+                    </a:ln>
+                  </pic:spPr>
+                </pic:pic>
+              </a:graphicData>
+            </a:graphic>
+          </wp:inline>
+        </w:drawing>
+      </w:r>
+    </w:p>
+    <w:p>
+      <w:pPr>
+        <w:spacing w:after="0" w:line="240" w:lineRule="auto"/>
+      </w:pPr>
+    </w:p>
+    <w:p>
+      <w:pPr>
+        <w:spacing w:after="0" w:line="240" w:lineRule="auto"/>
+      </w:pPr>
+    </w:p>
+    <w:p>
+      <w:pPr>
+        <w:spacing w:after="0" w:line="240" w:lineRule="auto"/>
+        <w:rPr>
+          <w:b/>
+          <w:bCs/>
+          <w:u w:val="single"/>
+        </w:rPr>
+      </w:pPr>
+      <w:r>
+        <w:rPr>
+          <w:b/>
+          <w:bCs/>
+          <w:u w:val="single"/>
+        </w:rPr>
+        <w:t>Individuelle Tendenzen in der Kategorisierung</w:t>
+      </w:r>
+    </w:p>
+    <w:p>
+      <w:pPr>
+        <w:spacing w:after="0" w:line="240" w:lineRule="auto"/>
+        <w:rPr>
+          <w:b/>
+          <w:bCs/>
+          <w:u w:val="single"/>
+        </w:rPr>
+      </w:pPr>
+    </w:p>
+    <w:p>
+      <w:pPr>
+        <w:spacing w:after="0" w:line="240" w:lineRule="auto"/>
+        <w:rPr>
+          <w:b/>
+          <w:bCs/>
+          <w:u w:val="single"/>
+        </w:rPr>
+      </w:pPr>
+    </w:p>
+    <w:p>
+      <w:pPr>
+        <w:spacing w:after="0" w:line="240" w:lineRule="auto"/>
+        <w:rPr>
+          <w:b/>
+          <w:bCs/>
+          <w:u w:val="single"/>
         </w:rPr>
       </w:pPr>
       <w:r>
@@ -253,7 +970,7 @@
           <w:noProof/>
         </w:rPr>
         <w:drawing>
-          <wp:inline distT="0" distB="0" distL="0" distR="0" wp14:anchorId="1DEBC286" wp14:editId="6C414737">
+          <wp:inline distT="0" distB="0" distL="0" distR="0" wp14:anchorId="6CF7B24D" wp14:editId="75801CF2">
             <wp:extent cx="4088350" cy="2830570"/>
             <wp:effectExtent l="0" t="0" r="7620" b="8255"/>
             <wp:docPr id="1942629963" name="Grafik 1" descr="Ein Bild, das Text, Screenshot, Schrift, Diagramm enthält.&#10;&#10;Automatisch generierte Beschreibung"/>
@@ -268,7 +985,7 @@
                     <pic:cNvPicPr/>
                   </pic:nvPicPr>
                   <pic:blipFill>
-                    <a:blip r:embed="rId5">
+                    <a:blip r:embed="rId6">
                       <a:extLst>
                         <a:ext uri="{28A0092B-C50C-407E-A947-70E740481C1C}">
                           <a14:useLocalDpi xmlns:a14="http://schemas.microsoft.com/office/drawing/2010/main" val="0"/>
@@ -294,12 +1011,22 @@
           </wp:inline>
         </w:drawing>
       </w:r>
+    </w:p>
+    <w:p>
+      <w:pPr>
+        <w:spacing w:after="0" w:line="240" w:lineRule="auto"/>
+        <w:rPr>
+          <w:b/>
+          <w:bCs/>
+        </w:rPr>
+      </w:pPr>
       <w:r>
         <w:rPr>
           <w:b/>
           <w:bCs/>
           <w:noProof/>
         </w:rPr>
+        <w:lastRenderedPageBreak/>
         <w:drawing>
           <wp:inline distT="0" distB="0" distL="0" distR="0" wp14:anchorId="4088F730" wp14:editId="07637781">
             <wp:extent cx="4134379" cy="2862438"/>
@@ -316,7 +1043,7 @@
                     <pic:cNvPicPr/>
                   </pic:nvPicPr>
                   <pic:blipFill>
-                    <a:blip r:embed="rId6">
+                    <a:blip r:embed="rId7">
                       <a:extLst>
                         <a:ext uri="{28A0092B-C50C-407E-A947-70E740481C1C}">
                           <a14:useLocalDpi xmlns:a14="http://schemas.microsoft.com/office/drawing/2010/main" val="0"/>
@@ -368,7 +1095,6 @@
           <w:bCs/>
           <w:u w:val="single"/>
         </w:rPr>
-        <w:lastRenderedPageBreak/>
         <w:t>Problemfälle / Beobachtungen</w:t>
       </w:r>
     </w:p>
@@ -1543,7 +2269,25 @@
         <w:rPr>
           <w:lang w:val="en-US"/>
         </w:rPr>
-        <w:t xml:space="preserve"> topic NOT method/activity</w:t>
+        <w:t xml:space="preserve"> topic </w:t>
+      </w:r>
+      <w:r>
+        <w:rPr>
+          <w:lang w:val="en-US"/>
+        </w:rPr>
+        <w:t>(not:</w:t>
+      </w:r>
+      <w:r>
+        <w:rPr>
+          <w:lang w:val="en-US"/>
+        </w:rPr>
+        <w:t xml:space="preserve"> method/activity</w:t>
+      </w:r>
+      <w:r>
+        <w:rPr>
+          <w:lang w:val="en-US"/>
+        </w:rPr>
+        <w:t>)</w:t>
       </w:r>
     </w:p>
     <w:p>
@@ -1614,7 +2358,6 @@
           <w:b/>
           <w:bCs/>
         </w:rPr>
-        <w:lastRenderedPageBreak/>
         <w:t>Adjektive als Herausforderungen</w:t>
       </w:r>
     </w:p>
@@ -1891,13 +2634,13 @@
         <w:rPr>
           <w:lang w:val="de-DE"/>
         </w:rPr>
-        <w:t>(der auch bei Martins Annotierungen zur Anwendung kam)</w:t>
+        <w:t xml:space="preserve">nach Martin </w:t>
       </w:r>
       <w:r>
         <w:rPr>
           <w:lang w:val="de-DE"/>
         </w:rPr>
-        <w:t xml:space="preserve"> in Einklang mit den Vorgaben aus dem Kategorienschema </w:t>
+        <w:t xml:space="preserve">(der auch bei Martins Annotierungen zur Anwendung kam) in Einklang mit den Vorgaben aus dem Kategorienschema </w:t>
       </w:r>
     </w:p>
     <w:tbl>
@@ -2036,23 +2779,62 @@
     </w:tbl>
     <w:p>
       <w:pPr>
-        <w:spacing w:after="0" w:line="240" w:lineRule="auto"/>
-        <w:ind w:left="709"/>
+        <w:pStyle w:val="Listenabsatz"/>
+        <w:spacing w:after="0" w:line="240" w:lineRule="auto"/>
         <w:rPr>
           <w:i/>
           <w:iCs/>
-          <w:lang w:val="de-DE"/>
-        </w:rPr>
-      </w:pPr>
-    </w:p>
-    <w:p>
-      <w:pPr>
-        <w:spacing w:after="0" w:line="240" w:lineRule="auto"/>
+        </w:rPr>
+      </w:pPr>
+    </w:p>
+    <w:p>
+      <w:pPr>
+        <w:spacing w:after="0" w:line="240" w:lineRule="auto"/>
+        <w:rPr>
+          <w:b/>
+          <w:bCs/>
+        </w:rPr>
+      </w:pPr>
+      <w:r>
+        <w:rPr>
+          <w:b/>
+          <w:bCs/>
+        </w:rPr>
+        <w:t>Ambiguität als Herausforderung</w:t>
+      </w:r>
+    </w:p>
+    <w:p>
+      <w:pPr>
+        <w:pStyle w:val="Listenabsatz"/>
+        <w:numPr>
+          <w:ilvl w:val="0"/>
+          <w:numId w:val="20"/>
+        </w:numPr>
+        <w:spacing w:after="0" w:line="240" w:lineRule="auto"/>
+      </w:pPr>
+      <w:r>
+        <w:t xml:space="preserve">z.B. </w:t>
+      </w:r>
+      <w:r>
         <w:rPr>
           <w:i/>
           <w:iCs/>
-          <w:lang w:val="de-DE"/>
-        </w:rPr>
+        </w:rPr>
+        <w:t>replication</w:t>
+      </w:r>
+      <w:r>
+        <w:t xml:space="preserve"> </w:t>
+      </w:r>
+      <w:r>
+        <w:sym w:font="Wingdings" w:char="F0E0"/>
+      </w:r>
+      <w:r>
+        <w:t xml:space="preserve"> Tätigkeit vs. Objekt</w:t>
+      </w:r>
+    </w:p>
+    <w:p>
+      <w:pPr>
+        <w:spacing w:after="0" w:line="240" w:lineRule="auto"/>
       </w:pPr>
     </w:p>
     <w:p>
@@ -2061,49 +2843,19 @@
         <w:rPr>
           <w:b/>
           <w:bCs/>
+          <w:u w:val="single"/>
+          <w:lang w:val="en-US"/>
         </w:rPr>
       </w:pPr>
       <w:r>
         <w:rPr>
           <w:b/>
           <w:bCs/>
-        </w:rPr>
-        <w:t>Ambiguität als Herausforderung</w:t>
-      </w:r>
-    </w:p>
-    <w:p>
-      <w:pPr>
-        <w:pStyle w:val="Listenabsatz"/>
-        <w:numPr>
-          <w:ilvl w:val="0"/>
-          <w:numId w:val="20"/>
-        </w:numPr>
-        <w:spacing w:after="0" w:line="240" w:lineRule="auto"/>
-      </w:pPr>
-      <w:r>
-        <w:t xml:space="preserve">z.B. </w:t>
-      </w:r>
-      <w:r>
-        <w:rPr>
-          <w:i/>
-          <w:iCs/>
-        </w:rPr>
-        <w:t>replication</w:t>
-      </w:r>
-      <w:r>
-        <w:t xml:space="preserve"> </w:t>
-      </w:r>
-      <w:r>
-        <w:sym w:font="Wingdings" w:char="F0E0"/>
-      </w:r>
-      <w:r>
-        <w:t xml:space="preserve"> Tätigkeit vs. Objekt</w:t>
-      </w:r>
-    </w:p>
-    <w:p>
-      <w:pPr>
-        <w:spacing w:after="0" w:line="240" w:lineRule="auto"/>
-      </w:pPr>
+          <w:u w:val="single"/>
+          <w:lang w:val="en-US"/>
+        </w:rPr>
+        <w:t>Überlegungen zu nächsten Schritten</w:t>
+      </w:r>
     </w:p>
     <w:p>
       <w:pPr>
@@ -2111,15 +2863,9 @@
         <w:rPr>
           <w:b/>
           <w:bCs/>
-        </w:rPr>
-      </w:pPr>
-      <w:r>
-        <w:rPr>
-          <w:b/>
-          <w:bCs/>
-        </w:rPr>
-        <w:t>Nächste Schritte</w:t>
-      </w:r>
+          <w:lang w:val="en-US"/>
+        </w:rPr>
+      </w:pPr>
     </w:p>
     <w:p>
       <w:pPr>
@@ -2129,8 +2875,14 @@
           <w:numId w:val="9"/>
         </w:numPr>
         <w:spacing w:after="0" w:line="240" w:lineRule="auto"/>
-      </w:pPr>
-      <w:r>
+        <w:rPr>
+          <w:lang w:val="en-US"/>
+        </w:rPr>
+      </w:pPr>
+      <w:r>
+        <w:rPr>
+          <w:lang w:val="en-US"/>
+        </w:rPr>
         <w:t>2 von Martin noch unkategorisierte Fälle</w:t>
       </w:r>
     </w:p>
@@ -2142,9 +2894,21 @@
           <w:numId w:val="9"/>
         </w:numPr>
         <w:spacing w:after="0" w:line="240" w:lineRule="auto"/>
-      </w:pPr>
-      <w:r>
-        <w:t>Massimilianos ARCHE-Kategorisierung einbauen</w:t>
+        <w:rPr>
+          <w:lang w:val="en-US"/>
+        </w:rPr>
+      </w:pPr>
+      <w:r>
+        <w:rPr>
+          <w:lang w:val="en-US"/>
+        </w:rPr>
+        <w:t xml:space="preserve">Massimilianos ARCHE-Kategorisierung </w:t>
+      </w:r>
+      <w:r>
+        <w:rPr>
+          <w:lang w:val="en-US"/>
+        </w:rPr>
+        <w:t>hinzufügen</w:t>
       </w:r>
     </w:p>
     <w:p>
@@ -2157,13 +2921,7 @@
         <w:spacing w:after="0" w:line="240" w:lineRule="auto"/>
       </w:pPr>
       <w:r>
-        <w:t>Schreibfehler und ähnliches korrigieren</w:t>
-      </w:r>
-      <w:r>
-        <w:t xml:space="preserve"> bzw. </w:t>
-      </w:r>
-      <w:r>
-        <w:t>Varianten zusammenführen?</w:t>
+        <w:t>Vereinheitlichung der Kategorisierung anhand optimierter Kategorisierungsregeln</w:t>
       </w:r>
     </w:p>
     <w:p>
@@ -2174,9 +2932,15 @@
           <w:numId w:val="9"/>
         </w:numPr>
         <w:spacing w:after="0" w:line="240" w:lineRule="auto"/>
-      </w:pPr>
-      <w:r>
-        <w:t>Umgang mit unterschiedlichen Sprachen</w:t>
+        <w:rPr>
+          <w:lang w:val="en-US"/>
+        </w:rPr>
+      </w:pPr>
+      <w:r>
+        <w:rPr>
+          <w:lang w:val="en-US"/>
+        </w:rPr>
+        <w:t>Reduktion:</w:t>
       </w:r>
     </w:p>
     <w:p>
@@ -2189,10 +2953,16 @@
         <w:spacing w:after="0" w:line="240" w:lineRule="auto"/>
       </w:pPr>
       <w:r>
-        <w:t>zusammenführen?</w:t>
-      </w:r>
-      <w:r>
-        <w:t xml:space="preserve"> (s. evtl. auch zusätzliche Liste von Martin)</w:t>
+        <w:t>Schreibfehler und ähnliches korrigieren</w:t>
+      </w:r>
+      <w:r>
+        <w:t xml:space="preserve"> bzw. </w:t>
+      </w:r>
+      <w:r>
+        <w:t>Varianten zusammenführen</w:t>
+      </w:r>
+      <w:r>
+        <w:t>?</w:t>
       </w:r>
     </w:p>
     <w:p>
@@ -2203,9 +2973,15 @@
           <w:numId w:val="9"/>
         </w:numPr>
         <w:spacing w:after="0" w:line="240" w:lineRule="auto"/>
-      </w:pPr>
-      <w:r>
-        <w:t>nur Englisch und Deutsch behalten?</w:t>
+        <w:rPr>
+          <w:lang w:val="en-US"/>
+        </w:rPr>
+      </w:pPr>
+      <w:r>
+        <w:rPr>
+          <w:lang w:val="en-US"/>
+        </w:rPr>
+        <w:t>unterschiedliche Sprachen zusammenführen?</w:t>
       </w:r>
     </w:p>
     <w:p>
@@ -2218,10 +2994,14 @@
         <w:spacing w:after="0" w:line="240" w:lineRule="auto"/>
       </w:pPr>
       <w:r>
-        <w:t xml:space="preserve">andere </w:t>
-      </w:r>
-      <w:r>
-        <w:t>fremdsprachliche Fälle identifizieren und herausfiltern?</w:t>
+        <w:lastRenderedPageBreak/>
+        <w:t>nur Englisch und Deutsch behalten</w:t>
+      </w:r>
+      <w:r>
+        <w:t xml:space="preserve"> und </w:t>
+      </w:r>
+      <w:r>
+        <w:t>andere fremdsprachliche Fälle identifizieren und herausfiltern?</w:t>
       </w:r>
     </w:p>
     <w:p>
@@ -2243,11 +3023,54 @@
         <w:t xml:space="preserve"> </w:t>
       </w:r>
       <w:r>
-        <w:t>Gruppen, um diese zu vereinheitlichen, zusammenzuführen und relevante Vokabularien zu identifizieren?</w:t>
-      </w:r>
-    </w:p>
-    <w:p/>
-    <w:p/>
+        <w:t>Gruppen, um diese zu vereinheitlichen, zusammenzuführen und relevante Vokabularien zu identifizieren</w:t>
+      </w:r>
+      <w:r>
+        <w:t>?</w:t>
+      </w:r>
+    </w:p>
+    <w:p>
+      <w:pPr>
+        <w:pStyle w:val="Listenabsatz"/>
+        <w:numPr>
+          <w:ilvl w:val="0"/>
+          <w:numId w:val="9"/>
+        </w:numPr>
+        <w:spacing w:after="0" w:line="240" w:lineRule="auto"/>
+      </w:pPr>
+      <w:r>
+        <w:t>Endziel: wie gelangen wir zu einem Vokabular / einer Richtlinie, damit Studierende Zotero-Einträge systematisch taggen können?</w:t>
+      </w:r>
+    </w:p>
+    <w:p>
+      <w:pPr>
+        <w:pStyle w:val="Listenabsatz"/>
+        <w:numPr>
+          <w:ilvl w:val="1"/>
+          <w:numId w:val="9"/>
+        </w:numPr>
+        <w:spacing w:after="0" w:line="240" w:lineRule="auto"/>
+      </w:pPr>
+      <w:r>
+        <w:t xml:space="preserve">u.a. </w:t>
+      </w:r>
+      <w:r>
+        <w:t>welche Kategorien sind für u</w:t>
+      </w:r>
+      <w:r>
+        <w:t>ns relevant, d.h. welche sollten Annotator*innen vergeben?</w:t>
+      </w:r>
+    </w:p>
+    <w:p>
+      <w:pPr>
+        <w:spacing w:after="0" w:line="240" w:lineRule="auto"/>
+      </w:pPr>
+    </w:p>
+    <w:p>
+      <w:pPr>
+        <w:spacing w:after="0" w:line="240" w:lineRule="auto"/>
+      </w:pPr>
+    </w:p>
     <w:p/>
     <w:sectPr>
       <w:pgSz w:w="11906" w:h="16838"/>
@@ -2260,7 +3083,7 @@
 </file>
 
 <file path=word/numbering.xml><?xml version="1.0" encoding="utf-8"?>
-<w:numbering xmlns:wpc="http://schemas.microsoft.com/office/word/2010/wordprocessingCanvas" xmlns:cx="http://schemas.microsoft.com/office/drawing/2014/chartex" xmlns:cx1="http://schemas.microsoft.com/office/drawing/2015/9/8/chartex" xmlns:cx2="http://schemas.microsoft.com/office/drawing/2015/10/21/chartex" xmlns:cx3="http://schemas.microsoft.com/office/drawing/2016/5/9/chartex" xmlns:cx4="http://schemas.microsoft.com/office/drawing/2016/5/10/chartex" xmlns:cx5="http://schemas.microsoft.com/office/drawing/2016/5/11/chartex" xmlns:cx6="http://schemas.microsoft.com/office/drawing/2016/5/12/chartex" xmlns:cx7="http://schemas.microsoft.com/office/drawing/2016/5/13/chartex" xmlns:cx8="http://schemas.microsoft.com/office/drawing/2016/5/14/chartex" xmlns:mc="http://schemas.openxmlformats.org/markup-compatibility/2006" xmlns:aink="http://schemas.microsoft.com/office/drawing/2016/ink" xmlns:am3d="http://schemas.microsoft.com/office/drawing/2017/model3d" xmlns:o="urn:schemas-microsoft-com:office:office" xmlns:r="http://schemas.openxmlformats.org/officeDocument/2006/relationships" xmlns:m="http://schemas.openxmlformats.org/officeDocument/2006/math" xmlns:v="urn:schemas-microsoft-com:vml" xmlns:wp14="http://schemas.microsoft.com/office/word/2010/wordprocessingDrawing" xmlns:wp="http://schemas.openxmlformats.org/drawingml/2006/wordprocessingDrawing" xmlns:w10="urn:schemas-microsoft-com:office:word" xmlns:w="http://schemas.openxmlformats.org/wordprocessingml/2006/main" xmlns:w14="http://schemas.microsoft.com/office/word/2010/wordml" xmlns:w15="http://schemas.microsoft.com/office/word/2012/wordml" xmlns:w16cex="http://schemas.microsoft.com/office/word/2018/wordml/cex" xmlns:w16cid="http://schemas.microsoft.com/office/word/2016/wordml/cid" xmlns:w16="http://schemas.microsoft.com/office/word/2018/wordml" xmlns:w16sdtdh="http://schemas.microsoft.com/office/word/2020/wordml/sdtdatahash" xmlns:w16se="http://schemas.microsoft.com/office/word/2015/wordml/symex" xmlns:wpg="http://schemas.microsoft.com/office/word/2010/wordprocessingGroup" xmlns:wpi="http://schemas.microsoft.com/office/word/2010/wordprocessingInk" xmlns:wne="http://schemas.microsoft.com/office/word/2006/wordml" xmlns:wps="http://schemas.microsoft.com/office/word/2010/wordprocessingShape" mc:Ignorable="w14 w15 w16se w16cid w16 w16cex w16sdtdh wp14">
+<w:numbering xmlns:wpc="http://schemas.microsoft.com/office/word/2010/wordprocessingCanvas" xmlns:cx="http://schemas.microsoft.com/office/drawing/2014/chartex" xmlns:cx1="http://schemas.microsoft.com/office/drawing/2015/9/8/chartex" xmlns:cx2="http://schemas.microsoft.com/office/drawing/2015/10/21/chartex" xmlns:cx3="http://schemas.microsoft.com/office/drawing/2016/5/9/chartex" xmlns:cx4="http://schemas.microsoft.com/office/drawing/2016/5/10/chartex" xmlns:cx5="http://schemas.microsoft.com/office/drawing/2016/5/11/chartex" xmlns:cx6="http://schemas.microsoft.com/office/drawing/2016/5/12/chartex" xmlns:cx7="http://schemas.microsoft.com/office/drawing/2016/5/13/chartex" xmlns:cx8="http://schemas.microsoft.com/office/drawing/2016/5/14/chartex" xmlns:mc="http://schemas.openxmlformats.org/markup-compatibility/2006" xmlns:aink="http://schemas.microsoft.com/office/drawing/2016/ink" xmlns:am3d="http://schemas.microsoft.com/office/drawing/2017/model3d" xmlns:o="urn:schemas-microsoft-com:office:office" xmlns:oel="http://schemas.microsoft.com/office/2019/extlst" xmlns:r="http://schemas.openxmlformats.org/officeDocument/2006/relationships" xmlns:m="http://schemas.openxmlformats.org/officeDocument/2006/math" xmlns:v="urn:schemas-microsoft-com:vml" xmlns:wp14="http://schemas.microsoft.com/office/word/2010/wordprocessingDrawing" xmlns:wp="http://schemas.openxmlformats.org/drawingml/2006/wordprocessingDrawing" xmlns:w10="urn:schemas-microsoft-com:office:word" xmlns:w="http://schemas.openxmlformats.org/wordprocessingml/2006/main" xmlns:w14="http://schemas.microsoft.com/office/word/2010/wordml" xmlns:w15="http://schemas.microsoft.com/office/word/2012/wordml" xmlns:w16cex="http://schemas.microsoft.com/office/word/2018/wordml/cex" xmlns:w16cid="http://schemas.microsoft.com/office/word/2016/wordml/cid" xmlns:w16="http://schemas.microsoft.com/office/word/2018/wordml" xmlns:w16sdtdh="http://schemas.microsoft.com/office/word/2020/wordml/sdtdatahash" xmlns:w16se="http://schemas.microsoft.com/office/word/2015/wordml/symex" xmlns:wpg="http://schemas.microsoft.com/office/word/2010/wordprocessingGroup" xmlns:wpi="http://schemas.microsoft.com/office/word/2010/wordprocessingInk" xmlns:wne="http://schemas.microsoft.com/office/word/2006/wordml" xmlns:wps="http://schemas.microsoft.com/office/word/2010/wordprocessingShape" mc:Ignorable="w14 w15 w16se w16cid w16 w16cex w16sdtdh wp14">
   <w:abstractNum w:abstractNumId="0" w15:restartNumberingAfterBreak="0">
     <w:nsid w:val="00241465"/>
     <w:multiLevelType w:val="hybridMultilevel"/>
@@ -2374,6 +3197,119 @@
     </w:lvl>
   </w:abstractNum>
   <w:abstractNum w:abstractNumId="1" w15:restartNumberingAfterBreak="0">
+    <w:nsid w:val="059C51C6"/>
+    <w:multiLevelType w:val="hybridMultilevel"/>
+    <w:tmpl w:val="0602E850"/>
+    <w:lvl w:ilvl="0" w:tplc="0C070003">
+      <w:start w:val="1"/>
+      <w:numFmt w:val="bullet"/>
+      <w:lvlText w:val="o"/>
+      <w:lvlJc w:val="left"/>
+      <w:pPr>
+        <w:ind w:left="1068" w:hanging="360"/>
+      </w:pPr>
+      <w:rPr>
+        <w:rFonts w:ascii="Courier New" w:hAnsi="Courier New" w:cs="Courier New" w:hint="default"/>
+      </w:rPr>
+    </w:lvl>
+    <w:lvl w:ilvl="1" w:tplc="FFFFFFFF" w:tentative="1">
+      <w:start w:val="1"/>
+      <w:numFmt w:val="bullet"/>
+      <w:lvlText w:val="o"/>
+      <w:lvlJc w:val="left"/>
+      <w:pPr>
+        <w:ind w:left="1788" w:hanging="360"/>
+      </w:pPr>
+      <w:rPr>
+        <w:rFonts w:ascii="Courier New" w:hAnsi="Courier New" w:cs="Courier New" w:hint="default"/>
+      </w:rPr>
+    </w:lvl>
+    <w:lvl w:ilvl="2" w:tplc="FFFFFFFF" w:tentative="1">
+      <w:start w:val="1"/>
+      <w:numFmt w:val="bullet"/>
+      <w:lvlText w:val=""/>
+      <w:lvlJc w:val="left"/>
+      <w:pPr>
+        <w:ind w:left="2508" w:hanging="360"/>
+      </w:pPr>
+      <w:rPr>
+        <w:rFonts w:ascii="Wingdings" w:hAnsi="Wingdings" w:hint="default"/>
+      </w:rPr>
+    </w:lvl>
+    <w:lvl w:ilvl="3" w:tplc="FFFFFFFF" w:tentative="1">
+      <w:start w:val="1"/>
+      <w:numFmt w:val="bullet"/>
+      <w:lvlText w:val=""/>
+      <w:lvlJc w:val="left"/>
+      <w:pPr>
+        <w:ind w:left="3228" w:hanging="360"/>
+      </w:pPr>
+      <w:rPr>
+        <w:rFonts w:ascii="Symbol" w:hAnsi="Symbol" w:hint="default"/>
+      </w:rPr>
+    </w:lvl>
+    <w:lvl w:ilvl="4" w:tplc="FFFFFFFF" w:tentative="1">
+      <w:start w:val="1"/>
+      <w:numFmt w:val="bullet"/>
+      <w:lvlText w:val="o"/>
+      <w:lvlJc w:val="left"/>
+      <w:pPr>
+        <w:ind w:left="3948" w:hanging="360"/>
+      </w:pPr>
+      <w:rPr>
+        <w:rFonts w:ascii="Courier New" w:hAnsi="Courier New" w:cs="Courier New" w:hint="default"/>
+      </w:rPr>
+    </w:lvl>
+    <w:lvl w:ilvl="5" w:tplc="FFFFFFFF" w:tentative="1">
+      <w:start w:val="1"/>
+      <w:numFmt w:val="bullet"/>
+      <w:lvlText w:val=""/>
+      <w:lvlJc w:val="left"/>
+      <w:pPr>
+        <w:ind w:left="4668" w:hanging="360"/>
+      </w:pPr>
+      <w:rPr>
+        <w:rFonts w:ascii="Wingdings" w:hAnsi="Wingdings" w:hint="default"/>
+      </w:rPr>
+    </w:lvl>
+    <w:lvl w:ilvl="6" w:tplc="FFFFFFFF" w:tentative="1">
+      <w:start w:val="1"/>
+      <w:numFmt w:val="bullet"/>
+      <w:lvlText w:val=""/>
+      <w:lvlJc w:val="left"/>
+      <w:pPr>
+        <w:ind w:left="5388" w:hanging="360"/>
+      </w:pPr>
+      <w:rPr>
+        <w:rFonts w:ascii="Symbol" w:hAnsi="Symbol" w:hint="default"/>
+      </w:rPr>
+    </w:lvl>
+    <w:lvl w:ilvl="7" w:tplc="FFFFFFFF" w:tentative="1">
+      <w:start w:val="1"/>
+      <w:numFmt w:val="bullet"/>
+      <w:lvlText w:val="o"/>
+      <w:lvlJc w:val="left"/>
+      <w:pPr>
+        <w:ind w:left="6108" w:hanging="360"/>
+      </w:pPr>
+      <w:rPr>
+        <w:rFonts w:ascii="Courier New" w:hAnsi="Courier New" w:cs="Courier New" w:hint="default"/>
+      </w:rPr>
+    </w:lvl>
+    <w:lvl w:ilvl="8" w:tplc="FFFFFFFF" w:tentative="1">
+      <w:start w:val="1"/>
+      <w:numFmt w:val="bullet"/>
+      <w:lvlText w:val=""/>
+      <w:lvlJc w:val="left"/>
+      <w:pPr>
+        <w:ind w:left="6828" w:hanging="360"/>
+      </w:pPr>
+      <w:rPr>
+        <w:rFonts w:ascii="Wingdings" w:hAnsi="Wingdings" w:hint="default"/>
+      </w:rPr>
+    </w:lvl>
+  </w:abstractNum>
+  <w:abstractNum w:abstractNumId="2" w15:restartNumberingAfterBreak="0">
     <w:nsid w:val="11633866"/>
     <w:multiLevelType w:val="hybridMultilevel"/>
     <w:tmpl w:val="E64225E2"/>
@@ -2486,7 +3422,7 @@
       </w:rPr>
     </w:lvl>
   </w:abstractNum>
-  <w:abstractNum w:abstractNumId="2" w15:restartNumberingAfterBreak="0">
+  <w:abstractNum w:abstractNumId="3" w15:restartNumberingAfterBreak="0">
     <w:nsid w:val="180A66A9"/>
     <w:multiLevelType w:val="hybridMultilevel"/>
     <w:tmpl w:val="D5942B02"/>
@@ -2599,10 +3535,10 @@
       </w:rPr>
     </w:lvl>
   </w:abstractNum>
-  <w:abstractNum w:abstractNumId="3" w15:restartNumberingAfterBreak="0">
+  <w:abstractNum w:abstractNumId="4" w15:restartNumberingAfterBreak="0">
     <w:nsid w:val="1948066C"/>
     <w:multiLevelType w:val="hybridMultilevel"/>
-    <w:tmpl w:val="BD1A1470"/>
+    <w:tmpl w:val="9BF0B904"/>
     <w:lvl w:ilvl="0" w:tplc="0C070001">
       <w:start w:val="1"/>
       <w:numFmt w:val="bullet"/>
@@ -2712,7 +3648,7 @@
       </w:rPr>
     </w:lvl>
   </w:abstractNum>
-  <w:abstractNum w:abstractNumId="4" w15:restartNumberingAfterBreak="0">
+  <w:abstractNum w:abstractNumId="5" w15:restartNumberingAfterBreak="0">
     <w:nsid w:val="1B0416CE"/>
     <w:multiLevelType w:val="hybridMultilevel"/>
     <w:tmpl w:val="C8CA9896"/>
@@ -2825,7 +3761,232 @@
       </w:rPr>
     </w:lvl>
   </w:abstractNum>
-  <w:abstractNum w:abstractNumId="5" w15:restartNumberingAfterBreak="0">
+  <w:abstractNum w:abstractNumId="6" w15:restartNumberingAfterBreak="0">
+    <w:nsid w:val="1DA75883"/>
+    <w:multiLevelType w:val="hybridMultilevel"/>
+    <w:tmpl w:val="CFFC9B88"/>
+    <w:lvl w:ilvl="0" w:tplc="4AB0B316">
+      <w:numFmt w:val="bullet"/>
+      <w:lvlText w:val="-"/>
+      <w:lvlJc w:val="left"/>
+      <w:pPr>
+        <w:ind w:left="720" w:hanging="360"/>
+      </w:pPr>
+      <w:rPr>
+        <w:rFonts w:ascii="Calibri" w:eastAsiaTheme="minorHAnsi" w:hAnsi="Calibri" w:cs="Calibri" w:hint="default"/>
+      </w:rPr>
+    </w:lvl>
+    <w:lvl w:ilvl="1" w:tplc="0C070003" w:tentative="1">
+      <w:start w:val="1"/>
+      <w:numFmt w:val="bullet"/>
+      <w:lvlText w:val="o"/>
+      <w:lvlJc w:val="left"/>
+      <w:pPr>
+        <w:ind w:left="1440" w:hanging="360"/>
+      </w:pPr>
+      <w:rPr>
+        <w:rFonts w:ascii="Courier New" w:hAnsi="Courier New" w:cs="Courier New" w:hint="default"/>
+      </w:rPr>
+    </w:lvl>
+    <w:lvl w:ilvl="2" w:tplc="0C070005" w:tentative="1">
+      <w:start w:val="1"/>
+      <w:numFmt w:val="bullet"/>
+      <w:lvlText w:val=""/>
+      <w:lvlJc w:val="left"/>
+      <w:pPr>
+        <w:ind w:left="2160" w:hanging="360"/>
+      </w:pPr>
+      <w:rPr>
+        <w:rFonts w:ascii="Wingdings" w:hAnsi="Wingdings" w:hint="default"/>
+      </w:rPr>
+    </w:lvl>
+    <w:lvl w:ilvl="3" w:tplc="0C070001" w:tentative="1">
+      <w:start w:val="1"/>
+      <w:numFmt w:val="bullet"/>
+      <w:lvlText w:val=""/>
+      <w:lvlJc w:val="left"/>
+      <w:pPr>
+        <w:ind w:left="2880" w:hanging="360"/>
+      </w:pPr>
+      <w:rPr>
+        <w:rFonts w:ascii="Symbol" w:hAnsi="Symbol" w:hint="default"/>
+      </w:rPr>
+    </w:lvl>
+    <w:lvl w:ilvl="4" w:tplc="0C070003" w:tentative="1">
+      <w:start w:val="1"/>
+      <w:numFmt w:val="bullet"/>
+      <w:lvlText w:val="o"/>
+      <w:lvlJc w:val="left"/>
+      <w:pPr>
+        <w:ind w:left="3600" w:hanging="360"/>
+      </w:pPr>
+      <w:rPr>
+        <w:rFonts w:ascii="Courier New" w:hAnsi="Courier New" w:cs="Courier New" w:hint="default"/>
+      </w:rPr>
+    </w:lvl>
+    <w:lvl w:ilvl="5" w:tplc="0C070005" w:tentative="1">
+      <w:start w:val="1"/>
+      <w:numFmt w:val="bullet"/>
+      <w:lvlText w:val=""/>
+      <w:lvlJc w:val="left"/>
+      <w:pPr>
+        <w:ind w:left="4320" w:hanging="360"/>
+      </w:pPr>
+      <w:rPr>
+        <w:rFonts w:ascii="Wingdings" w:hAnsi="Wingdings" w:hint="default"/>
+      </w:rPr>
+    </w:lvl>
+    <w:lvl w:ilvl="6" w:tplc="0C070001" w:tentative="1">
+      <w:start w:val="1"/>
+      <w:numFmt w:val="bullet"/>
+      <w:lvlText w:val=""/>
+      <w:lvlJc w:val="left"/>
+      <w:pPr>
+        <w:ind w:left="5040" w:hanging="360"/>
+      </w:pPr>
+      <w:rPr>
+        <w:rFonts w:ascii="Symbol" w:hAnsi="Symbol" w:hint="default"/>
+      </w:rPr>
+    </w:lvl>
+    <w:lvl w:ilvl="7" w:tplc="0C070003" w:tentative="1">
+      <w:start w:val="1"/>
+      <w:numFmt w:val="bullet"/>
+      <w:lvlText w:val="o"/>
+      <w:lvlJc w:val="left"/>
+      <w:pPr>
+        <w:ind w:left="5760" w:hanging="360"/>
+      </w:pPr>
+      <w:rPr>
+        <w:rFonts w:ascii="Courier New" w:hAnsi="Courier New" w:cs="Courier New" w:hint="default"/>
+      </w:rPr>
+    </w:lvl>
+    <w:lvl w:ilvl="8" w:tplc="0C070005" w:tentative="1">
+      <w:start w:val="1"/>
+      <w:numFmt w:val="bullet"/>
+      <w:lvlText w:val=""/>
+      <w:lvlJc w:val="left"/>
+      <w:pPr>
+        <w:ind w:left="6480" w:hanging="360"/>
+      </w:pPr>
+      <w:rPr>
+        <w:rFonts w:ascii="Wingdings" w:hAnsi="Wingdings" w:hint="default"/>
+      </w:rPr>
+    </w:lvl>
+  </w:abstractNum>
+  <w:abstractNum w:abstractNumId="7" w15:restartNumberingAfterBreak="0">
+    <w:nsid w:val="216604A3"/>
+    <w:multiLevelType w:val="hybridMultilevel"/>
+    <w:tmpl w:val="DAB88484"/>
+    <w:lvl w:ilvl="0" w:tplc="0C070001">
+      <w:start w:val="1"/>
+      <w:numFmt w:val="bullet"/>
+      <w:lvlText w:val=""/>
+      <w:lvlJc w:val="left"/>
+      <w:pPr>
+        <w:ind w:left="720" w:hanging="360"/>
+      </w:pPr>
+      <w:rPr>
+        <w:rFonts w:ascii="Symbol" w:hAnsi="Symbol" w:hint="default"/>
+      </w:rPr>
+    </w:lvl>
+    <w:lvl w:ilvl="1" w:tplc="FFFFFFFF" w:tentative="1">
+      <w:start w:val="1"/>
+      <w:numFmt w:val="bullet"/>
+      <w:lvlText w:val="o"/>
+      <w:lvlJc w:val="left"/>
+      <w:pPr>
+        <w:ind w:left="1440" w:hanging="360"/>
+      </w:pPr>
+      <w:rPr>
+        <w:rFonts w:ascii="Courier New" w:hAnsi="Courier New" w:cs="Courier New" w:hint="default"/>
+      </w:rPr>
+    </w:lvl>
+    <w:lvl w:ilvl="2" w:tplc="FFFFFFFF" w:tentative="1">
+      <w:start w:val="1"/>
+      <w:numFmt w:val="bullet"/>
+      <w:lvlText w:val=""/>
+      <w:lvlJc w:val="left"/>
+      <w:pPr>
+        <w:ind w:left="2160" w:hanging="360"/>
+      </w:pPr>
+      <w:rPr>
+        <w:rFonts w:ascii="Wingdings" w:hAnsi="Wingdings" w:hint="default"/>
+      </w:rPr>
+    </w:lvl>
+    <w:lvl w:ilvl="3" w:tplc="FFFFFFFF" w:tentative="1">
+      <w:start w:val="1"/>
+      <w:numFmt w:val="bullet"/>
+      <w:lvlText w:val=""/>
+      <w:lvlJc w:val="left"/>
+      <w:pPr>
+        <w:ind w:left="2880" w:hanging="360"/>
+      </w:pPr>
+      <w:rPr>
+        <w:rFonts w:ascii="Symbol" w:hAnsi="Symbol" w:hint="default"/>
+      </w:rPr>
+    </w:lvl>
+    <w:lvl w:ilvl="4" w:tplc="FFFFFFFF" w:tentative="1">
+      <w:start w:val="1"/>
+      <w:numFmt w:val="bullet"/>
+      <w:lvlText w:val="o"/>
+      <w:lvlJc w:val="left"/>
+      <w:pPr>
+        <w:ind w:left="3600" w:hanging="360"/>
+      </w:pPr>
+      <w:rPr>
+        <w:rFonts w:ascii="Courier New" w:hAnsi="Courier New" w:cs="Courier New" w:hint="default"/>
+      </w:rPr>
+    </w:lvl>
+    <w:lvl w:ilvl="5" w:tplc="FFFFFFFF" w:tentative="1">
+      <w:start w:val="1"/>
+      <w:numFmt w:val="bullet"/>
+      <w:lvlText w:val=""/>
+      <w:lvlJc w:val="left"/>
+      <w:pPr>
+        <w:ind w:left="4320" w:hanging="360"/>
+      </w:pPr>
+      <w:rPr>
+        <w:rFonts w:ascii="Wingdings" w:hAnsi="Wingdings" w:hint="default"/>
+      </w:rPr>
+    </w:lvl>
+    <w:lvl w:ilvl="6" w:tplc="FFFFFFFF" w:tentative="1">
+      <w:start w:val="1"/>
+      <w:numFmt w:val="bullet"/>
+      <w:lvlText w:val=""/>
+      <w:lvlJc w:val="left"/>
+      <w:pPr>
+        <w:ind w:left="5040" w:hanging="360"/>
+      </w:pPr>
+      <w:rPr>
+        <w:rFonts w:ascii="Symbol" w:hAnsi="Symbol" w:hint="default"/>
+      </w:rPr>
+    </w:lvl>
+    <w:lvl w:ilvl="7" w:tplc="FFFFFFFF" w:tentative="1">
+      <w:start w:val="1"/>
+      <w:numFmt w:val="bullet"/>
+      <w:lvlText w:val="o"/>
+      <w:lvlJc w:val="left"/>
+      <w:pPr>
+        <w:ind w:left="5760" w:hanging="360"/>
+      </w:pPr>
+      <w:rPr>
+        <w:rFonts w:ascii="Courier New" w:hAnsi="Courier New" w:cs="Courier New" w:hint="default"/>
+      </w:rPr>
+    </w:lvl>
+    <w:lvl w:ilvl="8" w:tplc="FFFFFFFF" w:tentative="1">
+      <w:start w:val="1"/>
+      <w:numFmt w:val="bullet"/>
+      <w:lvlText w:val=""/>
+      <w:lvlJc w:val="left"/>
+      <w:pPr>
+        <w:ind w:left="6480" w:hanging="360"/>
+      </w:pPr>
+      <w:rPr>
+        <w:rFonts w:ascii="Wingdings" w:hAnsi="Wingdings" w:hint="default"/>
+      </w:rPr>
+    </w:lvl>
+  </w:abstractNum>
+  <w:abstractNum w:abstractNumId="8" w15:restartNumberingAfterBreak="0">
     <w:nsid w:val="2BF1038D"/>
     <w:multiLevelType w:val="hybridMultilevel"/>
     <w:tmpl w:val="886E8A52"/>
@@ -2938,7 +4099,7 @@
       </w:rPr>
     </w:lvl>
   </w:abstractNum>
-  <w:abstractNum w:abstractNumId="6" w15:restartNumberingAfterBreak="0">
+  <w:abstractNum w:abstractNumId="9" w15:restartNumberingAfterBreak="0">
     <w:nsid w:val="2CEA48E6"/>
     <w:multiLevelType w:val="hybridMultilevel"/>
     <w:tmpl w:val="27B6FB20"/>
@@ -3051,7 +4212,119 @@
       </w:rPr>
     </w:lvl>
   </w:abstractNum>
-  <w:abstractNum w:abstractNumId="7" w15:restartNumberingAfterBreak="0">
+  <w:abstractNum w:abstractNumId="10" w15:restartNumberingAfterBreak="0">
+    <w:nsid w:val="306E3516"/>
+    <w:multiLevelType w:val="hybridMultilevel"/>
+    <w:tmpl w:val="87343C90"/>
+    <w:lvl w:ilvl="0" w:tplc="4AB0B316">
+      <w:numFmt w:val="bullet"/>
+      <w:lvlText w:val="-"/>
+      <w:lvlJc w:val="left"/>
+      <w:pPr>
+        <w:ind w:left="720" w:hanging="360"/>
+      </w:pPr>
+      <w:rPr>
+        <w:rFonts w:ascii="Calibri" w:eastAsiaTheme="minorHAnsi" w:hAnsi="Calibri" w:cs="Calibri" w:hint="default"/>
+      </w:rPr>
+    </w:lvl>
+    <w:lvl w:ilvl="1" w:tplc="0C070003" w:tentative="1">
+      <w:start w:val="1"/>
+      <w:numFmt w:val="bullet"/>
+      <w:lvlText w:val="o"/>
+      <w:lvlJc w:val="left"/>
+      <w:pPr>
+        <w:ind w:left="1440" w:hanging="360"/>
+      </w:pPr>
+      <w:rPr>
+        <w:rFonts w:ascii="Courier New" w:hAnsi="Courier New" w:cs="Courier New" w:hint="default"/>
+      </w:rPr>
+    </w:lvl>
+    <w:lvl w:ilvl="2" w:tplc="0C070005" w:tentative="1">
+      <w:start w:val="1"/>
+      <w:numFmt w:val="bullet"/>
+      <w:lvlText w:val=""/>
+      <w:lvlJc w:val="left"/>
+      <w:pPr>
+        <w:ind w:left="2160" w:hanging="360"/>
+      </w:pPr>
+      <w:rPr>
+        <w:rFonts w:ascii="Wingdings" w:hAnsi="Wingdings" w:hint="default"/>
+      </w:rPr>
+    </w:lvl>
+    <w:lvl w:ilvl="3" w:tplc="0C070001" w:tentative="1">
+      <w:start w:val="1"/>
+      <w:numFmt w:val="bullet"/>
+      <w:lvlText w:val=""/>
+      <w:lvlJc w:val="left"/>
+      <w:pPr>
+        <w:ind w:left="2880" w:hanging="360"/>
+      </w:pPr>
+      <w:rPr>
+        <w:rFonts w:ascii="Symbol" w:hAnsi="Symbol" w:hint="default"/>
+      </w:rPr>
+    </w:lvl>
+    <w:lvl w:ilvl="4" w:tplc="0C070003" w:tentative="1">
+      <w:start w:val="1"/>
+      <w:numFmt w:val="bullet"/>
+      <w:lvlText w:val="o"/>
+      <w:lvlJc w:val="left"/>
+      <w:pPr>
+        <w:ind w:left="3600" w:hanging="360"/>
+      </w:pPr>
+      <w:rPr>
+        <w:rFonts w:ascii="Courier New" w:hAnsi="Courier New" w:cs="Courier New" w:hint="default"/>
+      </w:rPr>
+    </w:lvl>
+    <w:lvl w:ilvl="5" w:tplc="0C070005" w:tentative="1">
+      <w:start w:val="1"/>
+      <w:numFmt w:val="bullet"/>
+      <w:lvlText w:val=""/>
+      <w:lvlJc w:val="left"/>
+      <w:pPr>
+        <w:ind w:left="4320" w:hanging="360"/>
+      </w:pPr>
+      <w:rPr>
+        <w:rFonts w:ascii="Wingdings" w:hAnsi="Wingdings" w:hint="default"/>
+      </w:rPr>
+    </w:lvl>
+    <w:lvl w:ilvl="6" w:tplc="0C070001" w:tentative="1">
+      <w:start w:val="1"/>
+      <w:numFmt w:val="bullet"/>
+      <w:lvlText w:val=""/>
+      <w:lvlJc w:val="left"/>
+      <w:pPr>
+        <w:ind w:left="5040" w:hanging="360"/>
+      </w:pPr>
+      <w:rPr>
+        <w:rFonts w:ascii="Symbol" w:hAnsi="Symbol" w:hint="default"/>
+      </w:rPr>
+    </w:lvl>
+    <w:lvl w:ilvl="7" w:tplc="0C070003" w:tentative="1">
+      <w:start w:val="1"/>
+      <w:numFmt w:val="bullet"/>
+      <w:lvlText w:val="o"/>
+      <w:lvlJc w:val="left"/>
+      <w:pPr>
+        <w:ind w:left="5760" w:hanging="360"/>
+      </w:pPr>
+      <w:rPr>
+        <w:rFonts w:ascii="Courier New" w:hAnsi="Courier New" w:cs="Courier New" w:hint="default"/>
+      </w:rPr>
+    </w:lvl>
+    <w:lvl w:ilvl="8" w:tplc="0C070005" w:tentative="1">
+      <w:start w:val="1"/>
+      <w:numFmt w:val="bullet"/>
+      <w:lvlText w:val=""/>
+      <w:lvlJc w:val="left"/>
+      <w:pPr>
+        <w:ind w:left="6480" w:hanging="360"/>
+      </w:pPr>
+      <w:rPr>
+        <w:rFonts w:ascii="Wingdings" w:hAnsi="Wingdings" w:hint="default"/>
+      </w:rPr>
+    </w:lvl>
+  </w:abstractNum>
+  <w:abstractNum w:abstractNumId="11" w15:restartNumberingAfterBreak="0">
     <w:nsid w:val="340C7D30"/>
     <w:multiLevelType w:val="hybridMultilevel"/>
     <w:tmpl w:val="5894C2D8"/>
@@ -3164,7 +4437,7 @@
       </w:rPr>
     </w:lvl>
   </w:abstractNum>
-  <w:abstractNum w:abstractNumId="8" w15:restartNumberingAfterBreak="0">
+  <w:abstractNum w:abstractNumId="12" w15:restartNumberingAfterBreak="0">
     <w:nsid w:val="399079FF"/>
     <w:multiLevelType w:val="hybridMultilevel"/>
     <w:tmpl w:val="2690ADA2"/>
@@ -3277,7 +4550,7 @@
       </w:rPr>
     </w:lvl>
   </w:abstractNum>
-  <w:abstractNum w:abstractNumId="9" w15:restartNumberingAfterBreak="0">
+  <w:abstractNum w:abstractNumId="13" w15:restartNumberingAfterBreak="0">
     <w:nsid w:val="3C2B764B"/>
     <w:multiLevelType w:val="hybridMultilevel"/>
     <w:tmpl w:val="5416309E"/>
@@ -3390,7 +4663,7 @@
       </w:rPr>
     </w:lvl>
   </w:abstractNum>
-  <w:abstractNum w:abstractNumId="10" w15:restartNumberingAfterBreak="0">
+  <w:abstractNum w:abstractNumId="14" w15:restartNumberingAfterBreak="0">
     <w:nsid w:val="3C734164"/>
     <w:multiLevelType w:val="hybridMultilevel"/>
     <w:tmpl w:val="A4DE4DF0"/>
@@ -3503,7 +4776,119 @@
       </w:rPr>
     </w:lvl>
   </w:abstractNum>
-  <w:abstractNum w:abstractNumId="11" w15:restartNumberingAfterBreak="0">
+  <w:abstractNum w:abstractNumId="15" w15:restartNumberingAfterBreak="0">
+    <w:nsid w:val="3EFB67E7"/>
+    <w:multiLevelType w:val="hybridMultilevel"/>
+    <w:tmpl w:val="8EB0831C"/>
+    <w:lvl w:ilvl="0" w:tplc="4AB0B316">
+      <w:numFmt w:val="bullet"/>
+      <w:lvlText w:val="-"/>
+      <w:lvlJc w:val="left"/>
+      <w:pPr>
+        <w:ind w:left="720" w:hanging="360"/>
+      </w:pPr>
+      <w:rPr>
+        <w:rFonts w:ascii="Calibri" w:eastAsiaTheme="minorHAnsi" w:hAnsi="Calibri" w:cs="Calibri" w:hint="default"/>
+      </w:rPr>
+    </w:lvl>
+    <w:lvl w:ilvl="1" w:tplc="0C070003" w:tentative="1">
+      <w:start w:val="1"/>
+      <w:numFmt w:val="bullet"/>
+      <w:lvlText w:val="o"/>
+      <w:lvlJc w:val="left"/>
+      <w:pPr>
+        <w:ind w:left="1440" w:hanging="360"/>
+      </w:pPr>
+      <w:rPr>
+        <w:rFonts w:ascii="Courier New" w:hAnsi="Courier New" w:cs="Courier New" w:hint="default"/>
+      </w:rPr>
+    </w:lvl>
+    <w:lvl w:ilvl="2" w:tplc="0C070005" w:tentative="1">
+      <w:start w:val="1"/>
+      <w:numFmt w:val="bullet"/>
+      <w:lvlText w:val=""/>
+      <w:lvlJc w:val="left"/>
+      <w:pPr>
+        <w:ind w:left="2160" w:hanging="360"/>
+      </w:pPr>
+      <w:rPr>
+        <w:rFonts w:ascii="Wingdings" w:hAnsi="Wingdings" w:hint="default"/>
+      </w:rPr>
+    </w:lvl>
+    <w:lvl w:ilvl="3" w:tplc="0C070001" w:tentative="1">
+      <w:start w:val="1"/>
+      <w:numFmt w:val="bullet"/>
+      <w:lvlText w:val=""/>
+      <w:lvlJc w:val="left"/>
+      <w:pPr>
+        <w:ind w:left="2880" w:hanging="360"/>
+      </w:pPr>
+      <w:rPr>
+        <w:rFonts w:ascii="Symbol" w:hAnsi="Symbol" w:hint="default"/>
+      </w:rPr>
+    </w:lvl>
+    <w:lvl w:ilvl="4" w:tplc="0C070003" w:tentative="1">
+      <w:start w:val="1"/>
+      <w:numFmt w:val="bullet"/>
+      <w:lvlText w:val="o"/>
+      <w:lvlJc w:val="left"/>
+      <w:pPr>
+        <w:ind w:left="3600" w:hanging="360"/>
+      </w:pPr>
+      <w:rPr>
+        <w:rFonts w:ascii="Courier New" w:hAnsi="Courier New" w:cs="Courier New" w:hint="default"/>
+      </w:rPr>
+    </w:lvl>
+    <w:lvl w:ilvl="5" w:tplc="0C070005" w:tentative="1">
+      <w:start w:val="1"/>
+      <w:numFmt w:val="bullet"/>
+      <w:lvlText w:val=""/>
+      <w:lvlJc w:val="left"/>
+      <w:pPr>
+        <w:ind w:left="4320" w:hanging="360"/>
+      </w:pPr>
+      <w:rPr>
+        <w:rFonts w:ascii="Wingdings" w:hAnsi="Wingdings" w:hint="default"/>
+      </w:rPr>
+    </w:lvl>
+    <w:lvl w:ilvl="6" w:tplc="0C070001" w:tentative="1">
+      <w:start w:val="1"/>
+      <w:numFmt w:val="bullet"/>
+      <w:lvlText w:val=""/>
+      <w:lvlJc w:val="left"/>
+      <w:pPr>
+        <w:ind w:left="5040" w:hanging="360"/>
+      </w:pPr>
+      <w:rPr>
+        <w:rFonts w:ascii="Symbol" w:hAnsi="Symbol" w:hint="default"/>
+      </w:rPr>
+    </w:lvl>
+    <w:lvl w:ilvl="7" w:tplc="0C070003" w:tentative="1">
+      <w:start w:val="1"/>
+      <w:numFmt w:val="bullet"/>
+      <w:lvlText w:val="o"/>
+      <w:lvlJc w:val="left"/>
+      <w:pPr>
+        <w:ind w:left="5760" w:hanging="360"/>
+      </w:pPr>
+      <w:rPr>
+        <w:rFonts w:ascii="Courier New" w:hAnsi="Courier New" w:cs="Courier New" w:hint="default"/>
+      </w:rPr>
+    </w:lvl>
+    <w:lvl w:ilvl="8" w:tplc="0C070005" w:tentative="1">
+      <w:start w:val="1"/>
+      <w:numFmt w:val="bullet"/>
+      <w:lvlText w:val=""/>
+      <w:lvlJc w:val="left"/>
+      <w:pPr>
+        <w:ind w:left="6480" w:hanging="360"/>
+      </w:pPr>
+      <w:rPr>
+        <w:rFonts w:ascii="Wingdings" w:hAnsi="Wingdings" w:hint="default"/>
+      </w:rPr>
+    </w:lvl>
+  </w:abstractNum>
+  <w:abstractNum w:abstractNumId="16" w15:restartNumberingAfterBreak="0">
     <w:nsid w:val="43C46C20"/>
     <w:multiLevelType w:val="hybridMultilevel"/>
     <w:tmpl w:val="0F1603A4"/>
@@ -3616,7 +5001,7 @@
       </w:rPr>
     </w:lvl>
   </w:abstractNum>
-  <w:abstractNum w:abstractNumId="12" w15:restartNumberingAfterBreak="0">
+  <w:abstractNum w:abstractNumId="17" w15:restartNumberingAfterBreak="0">
     <w:nsid w:val="45D07CB3"/>
     <w:multiLevelType w:val="hybridMultilevel"/>
     <w:tmpl w:val="2124AA32"/>
@@ -3729,7 +5114,120 @@
       </w:rPr>
     </w:lvl>
   </w:abstractNum>
-  <w:abstractNum w:abstractNumId="13" w15:restartNumberingAfterBreak="0">
+  <w:abstractNum w:abstractNumId="18" w15:restartNumberingAfterBreak="0">
+    <w:nsid w:val="46DA6562"/>
+    <w:multiLevelType w:val="hybridMultilevel"/>
+    <w:tmpl w:val="421A4646"/>
+    <w:lvl w:ilvl="0" w:tplc="C6D204B8">
+      <w:start w:val="1"/>
+      <w:numFmt w:val="bullet"/>
+      <w:lvlText w:val=""/>
+      <w:lvlJc w:val="left"/>
+      <w:pPr>
+        <w:ind w:left="720" w:hanging="360"/>
+      </w:pPr>
+      <w:rPr>
+        <w:rFonts w:ascii="Wingdings 2" w:hAnsi="Wingdings 2" w:hint="default"/>
+      </w:rPr>
+    </w:lvl>
+    <w:lvl w:ilvl="1" w:tplc="0C070003" w:tentative="1">
+      <w:start w:val="1"/>
+      <w:numFmt w:val="bullet"/>
+      <w:lvlText w:val="o"/>
+      <w:lvlJc w:val="left"/>
+      <w:pPr>
+        <w:ind w:left="1440" w:hanging="360"/>
+      </w:pPr>
+      <w:rPr>
+        <w:rFonts w:ascii="Courier New" w:hAnsi="Courier New" w:cs="Courier New" w:hint="default"/>
+      </w:rPr>
+    </w:lvl>
+    <w:lvl w:ilvl="2" w:tplc="0C070005" w:tentative="1">
+      <w:start w:val="1"/>
+      <w:numFmt w:val="bullet"/>
+      <w:lvlText w:val=""/>
+      <w:lvlJc w:val="left"/>
+      <w:pPr>
+        <w:ind w:left="2160" w:hanging="360"/>
+      </w:pPr>
+      <w:rPr>
+        <w:rFonts w:ascii="Wingdings" w:hAnsi="Wingdings" w:hint="default"/>
+      </w:rPr>
+    </w:lvl>
+    <w:lvl w:ilvl="3" w:tplc="0C070001" w:tentative="1">
+      <w:start w:val="1"/>
+      <w:numFmt w:val="bullet"/>
+      <w:lvlText w:val=""/>
+      <w:lvlJc w:val="left"/>
+      <w:pPr>
+        <w:ind w:left="2880" w:hanging="360"/>
+      </w:pPr>
+      <w:rPr>
+        <w:rFonts w:ascii="Symbol" w:hAnsi="Symbol" w:hint="default"/>
+      </w:rPr>
+    </w:lvl>
+    <w:lvl w:ilvl="4" w:tplc="0C070003" w:tentative="1">
+      <w:start w:val="1"/>
+      <w:numFmt w:val="bullet"/>
+      <w:lvlText w:val="o"/>
+      <w:lvlJc w:val="left"/>
+      <w:pPr>
+        <w:ind w:left="3600" w:hanging="360"/>
+      </w:pPr>
+      <w:rPr>
+        <w:rFonts w:ascii="Courier New" w:hAnsi="Courier New" w:cs="Courier New" w:hint="default"/>
+      </w:rPr>
+    </w:lvl>
+    <w:lvl w:ilvl="5" w:tplc="0C070005" w:tentative="1">
+      <w:start w:val="1"/>
+      <w:numFmt w:val="bullet"/>
+      <w:lvlText w:val=""/>
+      <w:lvlJc w:val="left"/>
+      <w:pPr>
+        <w:ind w:left="4320" w:hanging="360"/>
+      </w:pPr>
+      <w:rPr>
+        <w:rFonts w:ascii="Wingdings" w:hAnsi="Wingdings" w:hint="default"/>
+      </w:rPr>
+    </w:lvl>
+    <w:lvl w:ilvl="6" w:tplc="0C070001" w:tentative="1">
+      <w:start w:val="1"/>
+      <w:numFmt w:val="bullet"/>
+      <w:lvlText w:val=""/>
+      <w:lvlJc w:val="left"/>
+      <w:pPr>
+        <w:ind w:left="5040" w:hanging="360"/>
+      </w:pPr>
+      <w:rPr>
+        <w:rFonts w:ascii="Symbol" w:hAnsi="Symbol" w:hint="default"/>
+      </w:rPr>
+    </w:lvl>
+    <w:lvl w:ilvl="7" w:tplc="0C070003" w:tentative="1">
+      <w:start w:val="1"/>
+      <w:numFmt w:val="bullet"/>
+      <w:lvlText w:val="o"/>
+      <w:lvlJc w:val="left"/>
+      <w:pPr>
+        <w:ind w:left="5760" w:hanging="360"/>
+      </w:pPr>
+      <w:rPr>
+        <w:rFonts w:ascii="Courier New" w:hAnsi="Courier New" w:cs="Courier New" w:hint="default"/>
+      </w:rPr>
+    </w:lvl>
+    <w:lvl w:ilvl="8" w:tplc="0C070005" w:tentative="1">
+      <w:start w:val="1"/>
+      <w:numFmt w:val="bullet"/>
+      <w:lvlText w:val=""/>
+      <w:lvlJc w:val="left"/>
+      <w:pPr>
+        <w:ind w:left="6480" w:hanging="360"/>
+      </w:pPr>
+      <w:rPr>
+        <w:rFonts w:ascii="Wingdings" w:hAnsi="Wingdings" w:hint="default"/>
+      </w:rPr>
+    </w:lvl>
+  </w:abstractNum>
+  <w:abstractNum w:abstractNumId="19" w15:restartNumberingAfterBreak="0">
     <w:nsid w:val="4D6326D2"/>
     <w:multiLevelType w:val="hybridMultilevel"/>
     <w:tmpl w:val="1AEC3646"/>
@@ -3842,7 +5340,7 @@
       </w:rPr>
     </w:lvl>
   </w:abstractNum>
-  <w:abstractNum w:abstractNumId="14" w15:restartNumberingAfterBreak="0">
+  <w:abstractNum w:abstractNumId="20" w15:restartNumberingAfterBreak="0">
     <w:nsid w:val="57F75FEB"/>
     <w:multiLevelType w:val="hybridMultilevel"/>
     <w:tmpl w:val="8C58A89C"/>
@@ -3955,7 +5453,7 @@
       </w:rPr>
     </w:lvl>
   </w:abstractNum>
-  <w:abstractNum w:abstractNumId="15" w15:restartNumberingAfterBreak="0">
+  <w:abstractNum w:abstractNumId="21" w15:restartNumberingAfterBreak="0">
     <w:nsid w:val="5AB17246"/>
     <w:multiLevelType w:val="hybridMultilevel"/>
     <w:tmpl w:val="0248FE9A"/>
@@ -4067,7 +5565,233 @@
       </w:rPr>
     </w:lvl>
   </w:abstractNum>
-  <w:abstractNum w:abstractNumId="16" w15:restartNumberingAfterBreak="0">
+  <w:abstractNum w:abstractNumId="22" w15:restartNumberingAfterBreak="0">
+    <w:nsid w:val="5CD468CE"/>
+    <w:multiLevelType w:val="hybridMultilevel"/>
+    <w:tmpl w:val="E0C6D1BA"/>
+    <w:lvl w:ilvl="0" w:tplc="0C070001">
+      <w:start w:val="1"/>
+      <w:numFmt w:val="bullet"/>
+      <w:lvlText w:val=""/>
+      <w:lvlJc w:val="left"/>
+      <w:pPr>
+        <w:ind w:left="720" w:hanging="360"/>
+      </w:pPr>
+      <w:rPr>
+        <w:rFonts w:ascii="Symbol" w:hAnsi="Symbol" w:hint="default"/>
+      </w:rPr>
+    </w:lvl>
+    <w:lvl w:ilvl="1" w:tplc="0C070003" w:tentative="1">
+      <w:start w:val="1"/>
+      <w:numFmt w:val="bullet"/>
+      <w:lvlText w:val="o"/>
+      <w:lvlJc w:val="left"/>
+      <w:pPr>
+        <w:ind w:left="1440" w:hanging="360"/>
+      </w:pPr>
+      <w:rPr>
+        <w:rFonts w:ascii="Courier New" w:hAnsi="Courier New" w:cs="Courier New" w:hint="default"/>
+      </w:rPr>
+    </w:lvl>
+    <w:lvl w:ilvl="2" w:tplc="0C070005" w:tentative="1">
+      <w:start w:val="1"/>
+      <w:numFmt w:val="bullet"/>
+      <w:lvlText w:val=""/>
+      <w:lvlJc w:val="left"/>
+      <w:pPr>
+        <w:ind w:left="2160" w:hanging="360"/>
+      </w:pPr>
+      <w:rPr>
+        <w:rFonts w:ascii="Wingdings" w:hAnsi="Wingdings" w:hint="default"/>
+      </w:rPr>
+    </w:lvl>
+    <w:lvl w:ilvl="3" w:tplc="0C070001" w:tentative="1">
+      <w:start w:val="1"/>
+      <w:numFmt w:val="bullet"/>
+      <w:lvlText w:val=""/>
+      <w:lvlJc w:val="left"/>
+      <w:pPr>
+        <w:ind w:left="2880" w:hanging="360"/>
+      </w:pPr>
+      <w:rPr>
+        <w:rFonts w:ascii="Symbol" w:hAnsi="Symbol" w:hint="default"/>
+      </w:rPr>
+    </w:lvl>
+    <w:lvl w:ilvl="4" w:tplc="0C070003" w:tentative="1">
+      <w:start w:val="1"/>
+      <w:numFmt w:val="bullet"/>
+      <w:lvlText w:val="o"/>
+      <w:lvlJc w:val="left"/>
+      <w:pPr>
+        <w:ind w:left="3600" w:hanging="360"/>
+      </w:pPr>
+      <w:rPr>
+        <w:rFonts w:ascii="Courier New" w:hAnsi="Courier New" w:cs="Courier New" w:hint="default"/>
+      </w:rPr>
+    </w:lvl>
+    <w:lvl w:ilvl="5" w:tplc="0C070005" w:tentative="1">
+      <w:start w:val="1"/>
+      <w:numFmt w:val="bullet"/>
+      <w:lvlText w:val=""/>
+      <w:lvlJc w:val="left"/>
+      <w:pPr>
+        <w:ind w:left="4320" w:hanging="360"/>
+      </w:pPr>
+      <w:rPr>
+        <w:rFonts w:ascii="Wingdings" w:hAnsi="Wingdings" w:hint="default"/>
+      </w:rPr>
+    </w:lvl>
+    <w:lvl w:ilvl="6" w:tplc="0C070001" w:tentative="1">
+      <w:start w:val="1"/>
+      <w:numFmt w:val="bullet"/>
+      <w:lvlText w:val=""/>
+      <w:lvlJc w:val="left"/>
+      <w:pPr>
+        <w:ind w:left="5040" w:hanging="360"/>
+      </w:pPr>
+      <w:rPr>
+        <w:rFonts w:ascii="Symbol" w:hAnsi="Symbol" w:hint="default"/>
+      </w:rPr>
+    </w:lvl>
+    <w:lvl w:ilvl="7" w:tplc="0C070003" w:tentative="1">
+      <w:start w:val="1"/>
+      <w:numFmt w:val="bullet"/>
+      <w:lvlText w:val="o"/>
+      <w:lvlJc w:val="left"/>
+      <w:pPr>
+        <w:ind w:left="5760" w:hanging="360"/>
+      </w:pPr>
+      <w:rPr>
+        <w:rFonts w:ascii="Courier New" w:hAnsi="Courier New" w:cs="Courier New" w:hint="default"/>
+      </w:rPr>
+    </w:lvl>
+    <w:lvl w:ilvl="8" w:tplc="0C070005" w:tentative="1">
+      <w:start w:val="1"/>
+      <w:numFmt w:val="bullet"/>
+      <w:lvlText w:val=""/>
+      <w:lvlJc w:val="left"/>
+      <w:pPr>
+        <w:ind w:left="6480" w:hanging="360"/>
+      </w:pPr>
+      <w:rPr>
+        <w:rFonts w:ascii="Wingdings" w:hAnsi="Wingdings" w:hint="default"/>
+      </w:rPr>
+    </w:lvl>
+  </w:abstractNum>
+  <w:abstractNum w:abstractNumId="23" w15:restartNumberingAfterBreak="0">
+    <w:nsid w:val="5E390237"/>
+    <w:multiLevelType w:val="hybridMultilevel"/>
+    <w:tmpl w:val="A754BDD2"/>
+    <w:lvl w:ilvl="0" w:tplc="0C070001">
+      <w:start w:val="1"/>
+      <w:numFmt w:val="bullet"/>
+      <w:lvlText w:val=""/>
+      <w:lvlJc w:val="left"/>
+      <w:pPr>
+        <w:ind w:left="1068" w:hanging="360"/>
+      </w:pPr>
+      <w:rPr>
+        <w:rFonts w:ascii="Symbol" w:hAnsi="Symbol" w:hint="default"/>
+      </w:rPr>
+    </w:lvl>
+    <w:lvl w:ilvl="1" w:tplc="0C070003" w:tentative="1">
+      <w:start w:val="1"/>
+      <w:numFmt w:val="bullet"/>
+      <w:lvlText w:val="o"/>
+      <w:lvlJc w:val="left"/>
+      <w:pPr>
+        <w:ind w:left="1788" w:hanging="360"/>
+      </w:pPr>
+      <w:rPr>
+        <w:rFonts w:ascii="Courier New" w:hAnsi="Courier New" w:cs="Courier New" w:hint="default"/>
+      </w:rPr>
+    </w:lvl>
+    <w:lvl w:ilvl="2" w:tplc="0C070005" w:tentative="1">
+      <w:start w:val="1"/>
+      <w:numFmt w:val="bullet"/>
+      <w:lvlText w:val=""/>
+      <w:lvlJc w:val="left"/>
+      <w:pPr>
+        <w:ind w:left="2508" w:hanging="360"/>
+      </w:pPr>
+      <w:rPr>
+        <w:rFonts w:ascii="Wingdings" w:hAnsi="Wingdings" w:hint="default"/>
+      </w:rPr>
+    </w:lvl>
+    <w:lvl w:ilvl="3" w:tplc="0C070001" w:tentative="1">
+      <w:start w:val="1"/>
+      <w:numFmt w:val="bullet"/>
+      <w:lvlText w:val=""/>
+      <w:lvlJc w:val="left"/>
+      <w:pPr>
+        <w:ind w:left="3228" w:hanging="360"/>
+      </w:pPr>
+      <w:rPr>
+        <w:rFonts w:ascii="Symbol" w:hAnsi="Symbol" w:hint="default"/>
+      </w:rPr>
+    </w:lvl>
+    <w:lvl w:ilvl="4" w:tplc="0C070003" w:tentative="1">
+      <w:start w:val="1"/>
+      <w:numFmt w:val="bullet"/>
+      <w:lvlText w:val="o"/>
+      <w:lvlJc w:val="left"/>
+      <w:pPr>
+        <w:ind w:left="3948" w:hanging="360"/>
+      </w:pPr>
+      <w:rPr>
+        <w:rFonts w:ascii="Courier New" w:hAnsi="Courier New" w:cs="Courier New" w:hint="default"/>
+      </w:rPr>
+    </w:lvl>
+    <w:lvl w:ilvl="5" w:tplc="0C070005" w:tentative="1">
+      <w:start w:val="1"/>
+      <w:numFmt w:val="bullet"/>
+      <w:lvlText w:val=""/>
+      <w:lvlJc w:val="left"/>
+      <w:pPr>
+        <w:ind w:left="4668" w:hanging="360"/>
+      </w:pPr>
+      <w:rPr>
+        <w:rFonts w:ascii="Wingdings" w:hAnsi="Wingdings" w:hint="default"/>
+      </w:rPr>
+    </w:lvl>
+    <w:lvl w:ilvl="6" w:tplc="0C070001" w:tentative="1">
+      <w:start w:val="1"/>
+      <w:numFmt w:val="bullet"/>
+      <w:lvlText w:val=""/>
+      <w:lvlJc w:val="left"/>
+      <w:pPr>
+        <w:ind w:left="5388" w:hanging="360"/>
+      </w:pPr>
+      <w:rPr>
+        <w:rFonts w:ascii="Symbol" w:hAnsi="Symbol" w:hint="default"/>
+      </w:rPr>
+    </w:lvl>
+    <w:lvl w:ilvl="7" w:tplc="0C070003" w:tentative="1">
+      <w:start w:val="1"/>
+      <w:numFmt w:val="bullet"/>
+      <w:lvlText w:val="o"/>
+      <w:lvlJc w:val="left"/>
+      <w:pPr>
+        <w:ind w:left="6108" w:hanging="360"/>
+      </w:pPr>
+      <w:rPr>
+        <w:rFonts w:ascii="Courier New" w:hAnsi="Courier New" w:cs="Courier New" w:hint="default"/>
+      </w:rPr>
+    </w:lvl>
+    <w:lvl w:ilvl="8" w:tplc="0C070005" w:tentative="1">
+      <w:start w:val="1"/>
+      <w:numFmt w:val="bullet"/>
+      <w:lvlText w:val=""/>
+      <w:lvlJc w:val="left"/>
+      <w:pPr>
+        <w:ind w:left="6828" w:hanging="360"/>
+      </w:pPr>
+      <w:rPr>
+        <w:rFonts w:ascii="Wingdings" w:hAnsi="Wingdings" w:hint="default"/>
+      </w:rPr>
+    </w:lvl>
+  </w:abstractNum>
+  <w:abstractNum w:abstractNumId="24" w15:restartNumberingAfterBreak="0">
     <w:nsid w:val="5F9930EF"/>
     <w:multiLevelType w:val="hybridMultilevel"/>
     <w:tmpl w:val="0C9C1CF0"/>
@@ -4180,7 +5904,7 @@
       </w:rPr>
     </w:lvl>
   </w:abstractNum>
-  <w:abstractNum w:abstractNumId="17" w15:restartNumberingAfterBreak="0">
+  <w:abstractNum w:abstractNumId="25" w15:restartNumberingAfterBreak="0">
     <w:nsid w:val="6F056760"/>
     <w:multiLevelType w:val="hybridMultilevel"/>
     <w:tmpl w:val="296A30AC"/>
@@ -4293,7 +6017,7 @@
       </w:rPr>
     </w:lvl>
   </w:abstractNum>
-  <w:abstractNum w:abstractNumId="18" w15:restartNumberingAfterBreak="0">
+  <w:abstractNum w:abstractNumId="26" w15:restartNumberingAfterBreak="0">
     <w:nsid w:val="797852A0"/>
     <w:multiLevelType w:val="hybridMultilevel"/>
     <w:tmpl w:val="E4FE751C"/>
@@ -4406,7 +6130,7 @@
       </w:rPr>
     </w:lvl>
   </w:abstractNum>
-  <w:abstractNum w:abstractNumId="19" w15:restartNumberingAfterBreak="0">
+  <w:abstractNum w:abstractNumId="27" w15:restartNumberingAfterBreak="0">
     <w:nsid w:val="7992350D"/>
     <w:multiLevelType w:val="hybridMultilevel"/>
     <w:tmpl w:val="31FE3F80"/>
@@ -4519,7 +6243,7 @@
       </w:rPr>
     </w:lvl>
   </w:abstractNum>
-  <w:abstractNum w:abstractNumId="20" w15:restartNumberingAfterBreak="0">
+  <w:abstractNum w:abstractNumId="28" w15:restartNumberingAfterBreak="0">
     <w:nsid w:val="7BE00473"/>
     <w:multiLevelType w:val="hybridMultilevel"/>
     <w:tmpl w:val="DB4452FE"/>
@@ -4632,68 +6356,92 @@
       </w:rPr>
     </w:lvl>
   </w:abstractNum>
-  <w:num w:numId="1">
+  <w:num w:numId="1" w16cid:durableId="1892812123">
     <w:abstractNumId w:val="0"/>
   </w:num>
-  <w:num w:numId="2">
-    <w:abstractNumId w:val="15"/>
+  <w:num w:numId="2" w16cid:durableId="2113478228">
+    <w:abstractNumId w:val="21"/>
   </w:num>
-  <w:num w:numId="3">
+  <w:num w:numId="3" w16cid:durableId="814251921">
+    <w:abstractNumId w:val="8"/>
+  </w:num>
+  <w:num w:numId="4" w16cid:durableId="843518091">
+    <w:abstractNumId w:val="9"/>
+  </w:num>
+  <w:num w:numId="5" w16cid:durableId="123473998">
+    <w:abstractNumId w:val="13"/>
+  </w:num>
+  <w:num w:numId="6" w16cid:durableId="1380082904">
+    <w:abstractNumId w:val="16"/>
+  </w:num>
+  <w:num w:numId="7" w16cid:durableId="21906860">
+    <w:abstractNumId w:val="2"/>
+  </w:num>
+  <w:num w:numId="8" w16cid:durableId="134102102">
+    <w:abstractNumId w:val="24"/>
+  </w:num>
+  <w:num w:numId="9" w16cid:durableId="308556983">
+    <w:abstractNumId w:val="19"/>
+  </w:num>
+  <w:num w:numId="10" w16cid:durableId="782766782">
+    <w:abstractNumId w:val="14"/>
+  </w:num>
+  <w:num w:numId="11" w16cid:durableId="916135694">
+    <w:abstractNumId w:val="17"/>
+  </w:num>
+  <w:num w:numId="12" w16cid:durableId="1736008674">
     <w:abstractNumId w:val="5"/>
   </w:num>
-  <w:num w:numId="4">
+  <w:num w:numId="13" w16cid:durableId="1033657357">
+    <w:abstractNumId w:val="11"/>
+  </w:num>
+  <w:num w:numId="14" w16cid:durableId="1758400725">
+    <w:abstractNumId w:val="3"/>
+  </w:num>
+  <w:num w:numId="15" w16cid:durableId="1415277095">
+    <w:abstractNumId w:val="27"/>
+  </w:num>
+  <w:num w:numId="16" w16cid:durableId="801189314">
+    <w:abstractNumId w:val="12"/>
+  </w:num>
+  <w:num w:numId="17" w16cid:durableId="1596667843">
+    <w:abstractNumId w:val="28"/>
+  </w:num>
+  <w:num w:numId="18" w16cid:durableId="262105964">
+    <w:abstractNumId w:val="4"/>
+  </w:num>
+  <w:num w:numId="19" w16cid:durableId="1876262029">
+    <w:abstractNumId w:val="26"/>
+  </w:num>
+  <w:num w:numId="20" w16cid:durableId="1955551710">
+    <w:abstractNumId w:val="20"/>
+  </w:num>
+  <w:num w:numId="21" w16cid:durableId="379939305">
+    <w:abstractNumId w:val="25"/>
+  </w:num>
+  <w:num w:numId="22" w16cid:durableId="678236793">
+    <w:abstractNumId w:val="23"/>
+  </w:num>
+  <w:num w:numId="23" w16cid:durableId="1232154174">
+    <w:abstractNumId w:val="18"/>
+  </w:num>
+  <w:num w:numId="24" w16cid:durableId="1118992119">
     <w:abstractNumId w:val="6"/>
   </w:num>
-  <w:num w:numId="5">
-    <w:abstractNumId w:val="9"/>
+  <w:num w:numId="25" w16cid:durableId="255133670">
+    <w:abstractNumId w:val="10"/>
   </w:num>
-  <w:num w:numId="6">
-    <w:abstractNumId w:val="11"/>
+  <w:num w:numId="26" w16cid:durableId="28845641">
+    <w:abstractNumId w:val="7"/>
   </w:num>
-  <w:num w:numId="7">
+  <w:num w:numId="27" w16cid:durableId="1528986748">
     <w:abstractNumId w:val="1"/>
   </w:num>
-  <w:num w:numId="8">
-    <w:abstractNumId w:val="16"/>
+  <w:num w:numId="28" w16cid:durableId="2083943664">
+    <w:abstractNumId w:val="22"/>
   </w:num>
-  <w:num w:numId="9">
-    <w:abstractNumId w:val="13"/>
-  </w:num>
-  <w:num w:numId="10">
-    <w:abstractNumId w:val="10"/>
-  </w:num>
-  <w:num w:numId="11">
-    <w:abstractNumId w:val="12"/>
-  </w:num>
-  <w:num w:numId="12">
-    <w:abstractNumId w:val="4"/>
-  </w:num>
-  <w:num w:numId="13">
-    <w:abstractNumId w:val="7"/>
-  </w:num>
-  <w:num w:numId="14">
-    <w:abstractNumId w:val="2"/>
-  </w:num>
-  <w:num w:numId="15">
-    <w:abstractNumId w:val="19"/>
-  </w:num>
-  <w:num w:numId="16">
-    <w:abstractNumId w:val="8"/>
-  </w:num>
-  <w:num w:numId="17">
-    <w:abstractNumId w:val="20"/>
-  </w:num>
-  <w:num w:numId="18">
-    <w:abstractNumId w:val="3"/>
-  </w:num>
-  <w:num w:numId="19">
-    <w:abstractNumId w:val="18"/>
-  </w:num>
-  <w:num w:numId="20">
-    <w:abstractNumId w:val="14"/>
-  </w:num>
-  <w:num w:numId="21">
-    <w:abstractNumId w:val="17"/>
+  <w:num w:numId="29" w16cid:durableId="2074037087">
+    <w:abstractNumId w:val="15"/>
   </w:num>
 </w:numbering>
 </file>
@@ -5156,11 +6904,45 @@
       <w14:ligatures w14:val="none"/>
     </w:rPr>
   </w:style>
+  <w:style w:type="paragraph" w:styleId="Titel">
+    <w:name w:val="Title"/>
+    <w:basedOn w:val="Standard"/>
+    <w:next w:val="Standard"/>
+    <w:link w:val="TitelZchn"/>
+    <w:uiPriority w:val="10"/>
+    <w:qFormat/>
+    <w:rsid w:val="00451110"/>
+    <w:pPr>
+      <w:spacing w:after="0" w:line="240" w:lineRule="auto"/>
+      <w:contextualSpacing/>
+    </w:pPr>
+    <w:rPr>
+      <w:rFonts w:asciiTheme="majorHAnsi" w:eastAsiaTheme="majorEastAsia" w:hAnsiTheme="majorHAnsi" w:cstheme="majorBidi"/>
+      <w:spacing w:val="-10"/>
+      <w:kern w:val="28"/>
+      <w:sz w:val="56"/>
+      <w:szCs w:val="56"/>
+    </w:rPr>
+  </w:style>
+  <w:style w:type="character" w:customStyle="1" w:styleId="TitelZchn">
+    <w:name w:val="Titel Zchn"/>
+    <w:basedOn w:val="Absatz-Standardschriftart"/>
+    <w:link w:val="Titel"/>
+    <w:uiPriority w:val="10"/>
+    <w:rsid w:val="00451110"/>
+    <w:rPr>
+      <w:rFonts w:asciiTheme="majorHAnsi" w:eastAsiaTheme="majorEastAsia" w:hAnsiTheme="majorHAnsi" w:cstheme="majorBidi"/>
+      <w:spacing w:val="-10"/>
+      <w:kern w:val="28"/>
+      <w:sz w:val="56"/>
+      <w:szCs w:val="56"/>
+    </w:rPr>
+  </w:style>
   <w:style w:type="table" w:styleId="Tabellenraster">
     <w:name w:val="Table Grid"/>
     <w:basedOn w:val="NormaleTabelle"/>
     <w:uiPriority w:val="39"/>
-    <w:rsid w:val="00FA02BB"/>
+    <w:rsid w:val="00AB0121"/>
     <w:pPr>
       <w:spacing w:after="0" w:line="240" w:lineRule="auto"/>
     </w:pPr>

</xml_diff>

<commit_message>
Update von Überblick und Martins Kategorisierung
Filter entfernt bei Martins Kategorisierung
</commit_message>
<xml_diff>
--- a/keywords-inter-annotator-agreement/Überblick zu Inter-Annotator-Agreement.docx
+++ b/keywords-inter-annotator-agreement/Überblick zu Inter-Annotator-Agreement.docx
@@ -963,12 +963,163 @@
           <w:u w:val="single"/>
         </w:rPr>
       </w:pPr>
+    </w:p>
+    <w:p>
+      <w:pPr>
+        <w:spacing w:after="0" w:line="240" w:lineRule="auto"/>
+        <w:rPr>
+          <w:b/>
+          <w:bCs/>
+          <w:u w:val="single"/>
+        </w:rPr>
+      </w:pPr>
+    </w:p>
+    <w:p>
+      <w:pPr>
+        <w:spacing w:after="0" w:line="240" w:lineRule="auto"/>
+        <w:rPr>
+          <w:b/>
+          <w:bCs/>
+          <w:u w:val="single"/>
+        </w:rPr>
+      </w:pPr>
+    </w:p>
+    <w:p>
+      <w:pPr>
+        <w:spacing w:after="0" w:line="240" w:lineRule="auto"/>
+        <w:rPr>
+          <w:b/>
+          <w:bCs/>
+          <w:u w:val="single"/>
+        </w:rPr>
+      </w:pPr>
+    </w:p>
+    <w:p>
+      <w:pPr>
+        <w:spacing w:after="0" w:line="240" w:lineRule="auto"/>
+        <w:rPr>
+          <w:b/>
+          <w:bCs/>
+          <w:u w:val="single"/>
+        </w:rPr>
+      </w:pPr>
+    </w:p>
+    <w:p>
+      <w:pPr>
+        <w:spacing w:after="0" w:line="240" w:lineRule="auto"/>
+        <w:rPr>
+          <w:b/>
+          <w:bCs/>
+          <w:u w:val="single"/>
+        </w:rPr>
+      </w:pPr>
+    </w:p>
+    <w:p>
+      <w:pPr>
+        <w:spacing w:after="0" w:line="240" w:lineRule="auto"/>
+        <w:rPr>
+          <w:b/>
+          <w:bCs/>
+          <w:u w:val="single"/>
+        </w:rPr>
+      </w:pPr>
+    </w:p>
+    <w:p>
+      <w:pPr>
+        <w:spacing w:after="0" w:line="240" w:lineRule="auto"/>
+        <w:rPr>
+          <w:b/>
+          <w:bCs/>
+          <w:u w:val="single"/>
+        </w:rPr>
+      </w:pPr>
+    </w:p>
+    <w:p>
+      <w:pPr>
+        <w:spacing w:after="0" w:line="240" w:lineRule="auto"/>
+        <w:rPr>
+          <w:b/>
+          <w:bCs/>
+          <w:u w:val="single"/>
+        </w:rPr>
+      </w:pPr>
+    </w:p>
+    <w:p>
+      <w:pPr>
+        <w:spacing w:after="0" w:line="240" w:lineRule="auto"/>
+        <w:rPr>
+          <w:b/>
+          <w:bCs/>
+          <w:u w:val="single"/>
+        </w:rPr>
+      </w:pPr>
+    </w:p>
+    <w:p>
+      <w:pPr>
+        <w:spacing w:after="0" w:line="240" w:lineRule="auto"/>
+        <w:rPr>
+          <w:b/>
+          <w:bCs/>
+          <w:u w:val="single"/>
+        </w:rPr>
+      </w:pPr>
+    </w:p>
+    <w:p>
+      <w:pPr>
+        <w:spacing w:after="0" w:line="240" w:lineRule="auto"/>
+        <w:rPr>
+          <w:b/>
+          <w:bCs/>
+          <w:u w:val="single"/>
+        </w:rPr>
+      </w:pPr>
+    </w:p>
+    <w:p>
+      <w:pPr>
+        <w:spacing w:after="0" w:line="240" w:lineRule="auto"/>
+        <w:rPr>
+          <w:b/>
+          <w:bCs/>
+          <w:u w:val="single"/>
+        </w:rPr>
+      </w:pPr>
+    </w:p>
+    <w:p>
+      <w:pPr>
+        <w:spacing w:after="0" w:line="240" w:lineRule="auto"/>
+        <w:rPr>
+          <w:b/>
+          <w:bCs/>
+          <w:u w:val="single"/>
+        </w:rPr>
+      </w:pPr>
+    </w:p>
+    <w:p>
+      <w:pPr>
+        <w:spacing w:after="0" w:line="240" w:lineRule="auto"/>
+        <w:rPr>
+          <w:b/>
+          <w:bCs/>
+          <w:u w:val="single"/>
+        </w:rPr>
+      </w:pPr>
+    </w:p>
+    <w:p>
+      <w:pPr>
+        <w:spacing w:after="0" w:line="240" w:lineRule="auto"/>
+        <w:rPr>
+          <w:b/>
+          <w:bCs/>
+          <w:u w:val="single"/>
+        </w:rPr>
+      </w:pPr>
       <w:r>
         <w:rPr>
           <w:b/>
           <w:bCs/>
           <w:noProof/>
         </w:rPr>
+        <w:lastRenderedPageBreak/>
         <w:drawing>
           <wp:inline distT="0" distB="0" distL="0" distR="0" wp14:anchorId="6CF7B24D" wp14:editId="75801CF2">
             <wp:extent cx="4088350" cy="2830570"/>
@@ -1026,7 +1177,6 @@
           <w:bCs/>
           <w:noProof/>
         </w:rPr>
-        <w:lastRenderedPageBreak/>
         <w:drawing>
           <wp:inline distT="0" distB="0" distL="0" distR="0" wp14:anchorId="4088F730" wp14:editId="07637781">
             <wp:extent cx="4134379" cy="2862438"/>
@@ -1265,10 +1415,23 @@
     </w:p>
     <w:p>
       <w:pPr>
-        <w:spacing w:after="0" w:line="240" w:lineRule="auto"/>
-        <w:rPr>
-          <w:lang w:val="en-US"/>
-        </w:rPr>
+        <w:pStyle w:val="Listenabsatz"/>
+        <w:numPr>
+          <w:ilvl w:val="0"/>
+          <w:numId w:val="12"/>
+        </w:numPr>
+        <w:spacing w:after="0" w:line="240" w:lineRule="auto"/>
+      </w:pPr>
+      <w:r>
+        <w:t xml:space="preserve">wenn nicht in ÖFOS: </w:t>
+      </w:r>
+      <w:r>
+        <w:t>topic</w:t>
+      </w:r>
+    </w:p>
+    <w:p>
+      <w:pPr>
+        <w:spacing w:after="0" w:line="240" w:lineRule="auto"/>
       </w:pPr>
     </w:p>
     <w:p>
@@ -1384,6 +1547,7 @@
           <w:b/>
           <w:bCs/>
         </w:rPr>
+        <w:lastRenderedPageBreak/>
         <w:t>Generalisierungen vs. Entitäten</w:t>
       </w:r>
       <w:r>
@@ -1761,6 +1925,15 @@
       <w:r>
         <w:t>Nina: „entity“ nur im Sinne benannter, eindeutiger identifizierbarer Entitäten, ansonsten „topic“</w:t>
       </w:r>
+      <w:r>
+        <w:t xml:space="preserve"> </w:t>
+      </w:r>
+      <w:r>
+        <w:sym w:font="Wingdings" w:char="F0E0"/>
+      </w:r>
+      <w:r>
+        <w:t xml:space="preserve"> verwendeter Weg</w:t>
+      </w:r>
     </w:p>
     <w:p>
       <w:pPr>
@@ -1875,6 +2048,24 @@
           <w:lang w:val="en-US"/>
         </w:rPr>
         <w:t>Nina: “too broad/unspecific”, Martin: “discipline”</w:t>
+      </w:r>
+      <w:r>
+        <w:rPr>
+          <w:lang w:val="en-US"/>
+        </w:rPr>
+        <w:t xml:space="preserve"> </w:t>
+      </w:r>
+      <w:r>
+        <w:rPr>
+          <w:lang w:val="en-US"/>
+        </w:rPr>
+        <w:sym w:font="Wingdings" w:char="F0E0"/>
+      </w:r>
+      <w:r>
+        <w:rPr>
+          <w:lang w:val="en-US"/>
+        </w:rPr>
+        <w:t xml:space="preserve"> too broad</w:t>
       </w:r>
     </w:p>
     <w:p>
@@ -2023,7 +2214,20 @@
         <w:rPr>
           <w:lang w:val="en-US"/>
         </w:rPr>
-        <w:t>topic</w:t>
+        <w:t>time period (“18</w:t>
+      </w:r>
+      <w:r>
+        <w:rPr>
+          <w:vertAlign w:val="superscript"/>
+          <w:lang w:val="en-US"/>
+        </w:rPr>
+        <w:t>th</w:t>
+      </w:r>
+      <w:r>
+        <w:rPr>
+          <w:lang w:val="en-US"/>
+        </w:rPr>
+        <w:t xml:space="preserve"> century”) </w:t>
       </w:r>
     </w:p>
     <w:p>
@@ -2042,6 +2246,25 @@
         <w:rPr>
           <w:lang w:val="en-US"/>
         </w:rPr>
+        <w:t>topic</w:t>
+      </w:r>
+    </w:p>
+    <w:p>
+      <w:pPr>
+        <w:pStyle w:val="Listenabsatz"/>
+        <w:numPr>
+          <w:ilvl w:val="0"/>
+          <w:numId w:val="17"/>
+        </w:numPr>
+        <w:spacing w:after="0" w:line="240" w:lineRule="auto"/>
+        <w:rPr>
+          <w:lang w:val="en-US"/>
+        </w:rPr>
+      </w:pPr>
+      <w:r>
+        <w:rPr>
+          <w:lang w:val="en-US"/>
+        </w:rPr>
         <w:t>multiple tags</w:t>
       </w:r>
     </w:p>
@@ -2198,6 +2421,25 @@
           <w:lang w:val="en-US"/>
         </w:rPr>
         <w:t xml:space="preserve"> discipline + topic?</w:t>
+      </w:r>
+    </w:p>
+    <w:p>
+      <w:pPr>
+        <w:pStyle w:val="Listenabsatz"/>
+        <w:numPr>
+          <w:ilvl w:val="0"/>
+          <w:numId w:val="16"/>
+        </w:numPr>
+        <w:spacing w:after="0" w:line="240" w:lineRule="auto"/>
+        <w:rPr>
+          <w:lang w:val="en-US"/>
+        </w:rPr>
+      </w:pPr>
+      <w:r>
+        <w:rPr>
+          <w:lang w:val="en-US"/>
+        </w:rPr>
+        <w:t>Lösung: aufsplitten und mappen</w:t>
       </w:r>
     </w:p>
     <w:p>
@@ -2628,19 +2870,7 @@
         <w:rPr>
           <w:lang w:val="de-DE"/>
         </w:rPr>
-        <w:t xml:space="preserve">bject-type und topic </w:t>
-      </w:r>
-      <w:r>
-        <w:rPr>
-          <w:lang w:val="de-DE"/>
-        </w:rPr>
-        <w:t xml:space="preserve">nach Martin </w:t>
-      </w:r>
-      <w:r>
-        <w:rPr>
-          <w:lang w:val="de-DE"/>
-        </w:rPr>
-        <w:t xml:space="preserve">(der auch bei Martins Annotierungen zur Anwendung kam) in Einklang mit den Vorgaben aus dem Kategorienschema </w:t>
+        <w:t xml:space="preserve">bject-type und topic nach Martin (der auch bei Martins Annotierungen zur Anwendung kam) in Einklang mit den Vorgaben aus dem Kategorienschema </w:t>
       </w:r>
     </w:p>
     <w:tbl>
@@ -2705,6 +2935,7 @@
           </w:tcPr>
           <w:p>
             <w:r>
+              <w:lastRenderedPageBreak/>
               <w:t>alles, was man "sich gegenüberhalten kann"</w:t>
             </w:r>
             <w:r>
@@ -2994,7 +3225,6 @@
         <w:spacing w:after="0" w:line="240" w:lineRule="auto"/>
       </w:pPr>
       <w:r>
-        <w:lastRenderedPageBreak/>
         <w:t>nur Englisch und Deutsch behalten</w:t>
       </w:r>
       <w:r>

</xml_diff>